<commit_message>
found an added pressure effect
updated the write-up. Turns out the cranium capacitance couples with the vessel segments - a stiffer cranium causes the intracranial pressure to increase, which causes the vessel segment nearest to the output to choke off flow.  It's cyc;ical.and it shows up with a sinusoidal arterial pressure input.
</commit_message>
<xml_diff>
--- a/Volume-based vascular model.docx
+++ b/Volume-based vascular model.docx
@@ -141,15 +141,7 @@
     </w:p>
     <w:p>
       <w:r>
-        <w:t xml:space="preserve">Mathematical modeling of the </w:t>
-      </w:r>
-      <w:proofErr w:type="gramStart"/>
-      <w:r>
-        <w:t>microcirculation</w:t>
-      </w:r>
-      <w:proofErr w:type="gramEnd"/>
-      <w:r>
-        <w:t xml:space="preserve"> </w:t>
+        <w:t xml:space="preserve">Mathematical modeling of the microcirculation </w:t>
       </w:r>
       <w:r>
         <w:t xml:space="preserve">encounters several well-known difficulties, and </w:t>
@@ -214,15 +206,7 @@
         <w:t xml:space="preserve"> concepts are typically used to </w:t>
       </w:r>
       <w:r>
-        <w:t xml:space="preserve">define </w:t>
-      </w:r>
-      <w:proofErr w:type="gramStart"/>
-      <w:r>
-        <w:t>a workable</w:t>
-      </w:r>
-      <w:proofErr w:type="gramEnd"/>
-      <w:r>
-        <w:t xml:space="preserve"> tissue pressure</w:t>
+        <w:t>define a workable tissue pressure</w:t>
       </w:r>
       <w:r>
         <w:t>. First, the physical quantities are aver</w:t>
@@ -248,16 +232,11 @@
       <w:r>
         <w:t xml:space="preserve">This continuum approximation </w:t>
       </w:r>
-      <w:proofErr w:type="gramStart"/>
       <w:r>
         <w:t xml:space="preserve">is </w:t>
       </w:r>
       <w:r>
-        <w:t>occurs</w:t>
-      </w:r>
-      <w:proofErr w:type="gramEnd"/>
-      <w:r>
-        <w:t xml:space="preserve"> over several repeating </w:t>
+        <w:t xml:space="preserve">occurs over several repeating </w:t>
       </w:r>
       <w:r>
         <w:t xml:space="preserve">small-level </w:t>
@@ -269,15 +248,7 @@
         <w:t xml:space="preserve">in the tissue.  Pressure or stress at a point in a continuum-level analysis </w:t>
       </w:r>
       <w:r>
-        <w:t xml:space="preserve">is </w:t>
-      </w:r>
-      <w:proofErr w:type="gramStart"/>
-      <w:r>
-        <w:t>actually an</w:t>
-      </w:r>
-      <w:proofErr w:type="gramEnd"/>
-      <w:r>
-        <w:t xml:space="preserve"> average over a few nearby components of the microstructure.</w:t>
+        <w:t>is actually an average over a few nearby components of the microstructure.</w:t>
       </w:r>
     </w:p>
     <w:p>
@@ -327,13 +298,8 @@
         <w:t xml:space="preserve">  If the material is </w:t>
       </w:r>
       <w:r>
-        <w:t xml:space="preserve">molecularly </w:t>
-      </w:r>
-      <w:proofErr w:type="gramStart"/>
-      <w:r>
-        <w:t>disperse</w:t>
-      </w:r>
-      <w:proofErr w:type="gramEnd"/>
+        <w:t>molecularly disperse</w:t>
+      </w:r>
       <w:r>
         <w:t xml:space="preserve">, the potential that drives fluid movement within the tissue </w:t>
       </w:r>
@@ -427,15 +393,7 @@
         <w:t>analyses</w:t>
       </w:r>
       <w:r>
-        <w:t xml:space="preserve">, </w:t>
-      </w:r>
-      <w:proofErr w:type="gramStart"/>
-      <w:r>
-        <w:t>included</w:t>
-      </w:r>
-      <w:proofErr w:type="gramEnd"/>
-      <w:r>
-        <w:t xml:space="preserve"> charged solutes, can be found in work by Maroudas and Urban</w:t>
+        <w:t>, included charged solutes, can be found in work by Maroudas and Urban</w:t>
       </w:r>
       <w:r>
         <w:t xml:space="preserve">.  </w:t>
@@ -610,15 +568,7 @@
         <w:t xml:space="preserve">se of the cerebrospinal fluid pressure as an approximation to the pressure on the outside of the </w:t>
       </w:r>
       <w:r>
-        <w:t xml:space="preserve">blood </w:t>
-      </w:r>
-      <w:proofErr w:type="spellStart"/>
-      <w:r>
-        <w:t>vesssels</w:t>
-      </w:r>
-      <w:proofErr w:type="spellEnd"/>
-      <w:r>
-        <w:t xml:space="preserve"> in an analysis of the </w:t>
+        <w:t xml:space="preserve">blood vesssels in an analysis of the </w:t>
       </w:r>
       <w:r>
         <w:t xml:space="preserve">brain circulation.  The argument is that the </w:t>
@@ -666,34 +616,13 @@
         <w:t>solid and fluid components</w:t>
       </w:r>
       <w:r>
-        <w:t xml:space="preserve">, the overall pressure that the outside of blood vessels </w:t>
-      </w:r>
-      <w:proofErr w:type="gramStart"/>
-      <w:r>
-        <w:t>are</w:t>
-      </w:r>
-      <w:proofErr w:type="gramEnd"/>
-      <w:r>
-        <w:t xml:space="preserve"> exposed to </w:t>
+        <w:t xml:space="preserve">, the overall pressure that the outside of blood vessels are exposed to </w:t>
       </w:r>
       <w:r>
         <w:t xml:space="preserve">will be very close to the mechanically defined pressure </w:t>
       </w:r>
       <w:r>
-        <w:t>(</w:t>
-      </w:r>
-      <w:proofErr w:type="spellStart"/>
-      <w:r>
-        <w:t>i</w:t>
-      </w:r>
-      <w:proofErr w:type="spellEnd"/>
-      <w:proofErr w:type="gramStart"/>
-      <w:r>
-        <w:t>. e</w:t>
-      </w:r>
-      <w:proofErr w:type="gramEnd"/>
-      <w:r>
-        <w:t>. the sum of the overall normal stress components</w:t>
+        <w:t>(i. e. the sum of the overall normal stress components</w:t>
       </w:r>
       <w:r>
         <w:t>).</w:t>
@@ -833,11 +762,10 @@
         <w:rPr>
           <w:noProof/>
         </w:rPr>
-        <w:lastRenderedPageBreak/>
         <w:drawing>
-          <wp:inline distT="0" distB="0" distL="0" distR="0" wp14:anchorId="51F32F33" wp14:editId="0A19E439">
-            <wp:extent cx="3523838" cy="2094221"/>
-            <wp:effectExtent l="0" t="0" r="635" b="1905"/>
+          <wp:inline distT="0" distB="0" distL="0" distR="0" wp14:anchorId="51F32F33" wp14:editId="10A01EE9">
+            <wp:extent cx="3096491" cy="1840248"/>
+            <wp:effectExtent l="0" t="0" r="8890" b="7620"/>
             <wp:docPr id="1700623334" name="Picture 7"/>
             <wp:cNvGraphicFramePr>
               <a:graphicFrameLocks xmlns:a="http://schemas.openxmlformats.org/drawingml/2006/main" noChangeAspect="1"/>
@@ -867,7 +795,7 @@
                   <pic:spPr bwMode="auto">
                     <a:xfrm>
                       <a:off x="0" y="0"/>
-                      <a:ext cx="3530051" cy="2097913"/>
+                      <a:ext cx="3106326" cy="1846093"/>
                     </a:xfrm>
                     <a:prstGeom prst="rect">
                       <a:avLst/>
@@ -1157,13 +1085,11 @@
     </w:p>
     <w:p>
       <w:r>
-        <w:t xml:space="preserve">With X the Vessel area divided by the original vessel </w:t>
-      </w:r>
-      <w:proofErr w:type="gramStart"/>
-      <w:r>
-        <w:t>are</w:t>
-      </w:r>
-      <w:proofErr w:type="gramEnd"/>
+        <w:t>With X the Vessel area divided by the original vessel are</w:t>
+      </w:r>
+      <w:r>
+        <w:t>a</w:t>
+      </w:r>
       <w:r>
         <w:t>.</w:t>
       </w:r>
@@ -9015,25 +8941,13 @@
         <w:t xml:space="preserve">in which blood flows from </w:t>
       </w:r>
       <w:r>
-        <w:t xml:space="preserve">left to </w:t>
-      </w:r>
-      <w:proofErr w:type="gramStart"/>
-      <w:r>
-        <w:t>right  through</w:t>
-      </w:r>
-      <w:proofErr w:type="gramEnd"/>
-      <w:r>
-        <w:t xml:space="preserve"> resistors and into capacitors.  The </w:t>
+        <w:t xml:space="preserve">left to right through resistors and into capacitors.  The </w:t>
       </w:r>
       <w:r>
         <w:t>p</w:t>
       </w:r>
       <w:r>
-        <w:t xml:space="preserve">ressure in the cranium is represented by Pi.  Fluid flow out of the vessel into the cranium is </w:t>
-      </w:r>
-      <w:r>
-        <w:lastRenderedPageBreak/>
-        <w:t xml:space="preserve">modeled by </w:t>
+        <w:t xml:space="preserve">ressure in the cranium is represented by Pi.  Fluid flow out of the vessel into the cranium is modeled by </w:t>
       </w:r>
       <w:r>
         <w:t xml:space="preserve">two flow </w:t>
@@ -9042,34 +8956,13 @@
         <w:t>v</w:t>
       </w:r>
       <w:r>
-        <w:t xml:space="preserve">ariables </w:t>
-      </w:r>
-      <w:proofErr w:type="spellStart"/>
-      <w:r>
-        <w:t>Qcsf</w:t>
-      </w:r>
-      <w:proofErr w:type="spellEnd"/>
-      <w:r>
-        <w:t xml:space="preserve"> and </w:t>
-      </w:r>
-      <w:proofErr w:type="spellStart"/>
-      <w:r>
-        <w:t>Qcap</w:t>
-      </w:r>
-      <w:proofErr w:type="spellEnd"/>
+        <w:t>ariables Qcsf and Qcap</w:t>
+      </w:r>
       <w:r>
         <w:t xml:space="preserve">, and flow from the cranium into the surrounding </w:t>
       </w:r>
       <w:r>
-        <w:t xml:space="preserve">vasculature is modeled using a flow resistance </w:t>
-      </w:r>
-      <w:proofErr w:type="spellStart"/>
-      <w:r>
-        <w:t>Rc</w:t>
-      </w:r>
-      <w:proofErr w:type="spellEnd"/>
-      <w:r>
-        <w:t>.</w:t>
+        <w:t>vasculature is modeled using a flow resistance Rc.</w:t>
       </w:r>
     </w:p>
     <w:p>
@@ -9077,15 +8970,13 @@
         <w:t>The arterial resistance</w:t>
       </w:r>
       <w:r>
-        <w:t xml:space="preserve"> is modeled by a constant resistance </w:t>
-      </w:r>
-      <w:proofErr w:type="gramStart"/>
-      <w:r>
-        <w:t>Ra,</w:t>
-      </w:r>
-      <w:proofErr w:type="gramEnd"/>
-      <w:r>
-        <w:t xml:space="preserve"> the </w:t>
+        <w:t xml:space="preserve"> is modeled by a constant resistance Ra, </w:t>
+      </w:r>
+      <w:r>
+        <w:t xml:space="preserve">and </w:t>
+      </w:r>
+      <w:r>
+        <w:t xml:space="preserve">the </w:t>
       </w:r>
       <w:r>
         <w:t>c</w:t>
@@ -9094,29 +8985,13 @@
         <w:t xml:space="preserve">erebral artery resistance is modeled by </w:t>
       </w:r>
       <w:r>
-        <w:t xml:space="preserve">a constant resistance </w:t>
-      </w:r>
-      <w:proofErr w:type="spellStart"/>
-      <w:r>
-        <w:t>Rca</w:t>
-      </w:r>
-      <w:proofErr w:type="spellEnd"/>
-      <w:r>
-        <w:t>.  The capillary resistan</w:t>
-      </w:r>
-      <w:r>
-        <w:t xml:space="preserve">ce vessels are modeled by a constant resistance </w:t>
-      </w:r>
-      <w:proofErr w:type="spellStart"/>
-      <w:r>
-        <w:t>R</w:t>
-      </w:r>
-      <w:r>
-        <w:t>ra</w:t>
-      </w:r>
-      <w:proofErr w:type="spellEnd"/>
-      <w:r>
-        <w:t xml:space="preserve">.  The arterial capacitance relative to the cranium is modeled by </w:t>
+        <w:t>a constant resistance Rca.  The capillary resistan</w:t>
+      </w:r>
+      <w:r>
+        <w:t>ce vessels are modeled by a constant resistance R</w:t>
+      </w:r>
+      <w:r>
+        <w:t xml:space="preserve">ra.  The arterial capacitance relative to the cranium is modeled by </w:t>
       </w:r>
       <w:r>
         <w:t>a capacitor with volume V</w:t>
@@ -9131,15 +9006,7 @@
         <w:t>external region is m</w:t>
       </w:r>
       <w:r>
-        <w:t xml:space="preserve">odeled with a capacitor with volume </w:t>
-      </w:r>
-      <w:proofErr w:type="spellStart"/>
-      <w:r>
-        <w:t>Vc</w:t>
-      </w:r>
-      <w:proofErr w:type="spellEnd"/>
-      <w:r>
-        <w:t>.</w:t>
+        <w:t>odeled with a capacitor with volume Vc.</w:t>
       </w:r>
     </w:p>
     <w:p>
@@ -9159,15 +9026,7 @@
         <w:t xml:space="preserve">, with the </w:t>
       </w:r>
       <w:r>
-        <w:t>corresponding capacitance value (</w:t>
-      </w:r>
-      <w:proofErr w:type="spellStart"/>
-      <w:r>
-        <w:t>i</w:t>
-      </w:r>
-      <w:proofErr w:type="spellEnd"/>
-      <w:r>
-        <w:t>. e. R1 uses V1</w:t>
+        <w:t>corresponding capacitance value (i. e. R1 uses V1</w:t>
       </w:r>
       <w:r>
         <w:t>/</w:t>
@@ -9179,15 +9038,7 @@
         <w:t>1o</w:t>
       </w:r>
       <w:r>
-        <w:t xml:space="preserve">, </w:t>
-      </w:r>
-      <w:proofErr w:type="spellStart"/>
-      <w:r>
-        <w:t>etc</w:t>
-      </w:r>
-      <w:proofErr w:type="spellEnd"/>
-      <w:r>
-        <w:t>).</w:t>
+        <w:t>, etc).</w:t>
       </w:r>
     </w:p>
     <w:p>
@@ -9197,6 +9048,7 @@
     </w:p>
     <w:p>
       <w:r>
+        <w:lastRenderedPageBreak/>
         <w:t xml:space="preserve">Since the </w:t>
       </w:r>
       <w:r>
@@ -9224,10 +9076,22 @@
         <w:t>model state (pressures and flow</w:t>
       </w:r>
       <w:r>
-        <w:t xml:space="preserve">s) will be fully specified, so the volumes of the vessel segments and the fluid volumes in the </w:t>
-      </w:r>
-      <w:r>
-        <w:t>arterial and cranial capacitors form a complete set of state variables.</w:t>
+        <w:t>s) will be fully specified</w:t>
+      </w:r>
+      <w:r>
+        <w:t>. Since</w:t>
+      </w:r>
+      <w:r>
+        <w:t xml:space="preserve"> the volumes of the vessel segments and the fluid volumes in the </w:t>
+      </w:r>
+      <w:r>
+        <w:t xml:space="preserve">arterial and cranial capacitors </w:t>
+      </w:r>
+      <w:r>
+        <w:t xml:space="preserve">specify these pressures, those volumes </w:t>
+      </w:r>
+      <w:r>
+        <w:t>form a complete set of state variables.</w:t>
       </w:r>
     </w:p>
     <w:p>
@@ -9250,29 +9114,19 @@
         <w:t>s</w:t>
       </w:r>
       <w:r>
-        <w:t xml:space="preserve"> (Pascal, meter, seconds) were </w:t>
-      </w:r>
-      <w:proofErr w:type="gramStart"/>
-      <w:r>
-        <w:t>used</w:t>
-      </w:r>
-      <w:proofErr w:type="gramEnd"/>
-      <w:r>
-        <w:t xml:space="preserve"> </w:t>
-      </w:r>
-      <w:r>
-        <w:t xml:space="preserve">and double precision calculations were run using </w:t>
-      </w:r>
-      <w:proofErr w:type="spellStart"/>
-      <w:r>
-        <w:t>Jupyter</w:t>
-      </w:r>
-      <w:proofErr w:type="spellEnd"/>
-      <w:r>
-        <w:t xml:space="preserve"> Labs </w:t>
-      </w:r>
-      <w:r>
-        <w:t>within an Ubuntu 24.04 operating system, implanting Anaconda.</w:t>
+        <w:t xml:space="preserve"> (Pascal, meter, seconds) were used </w:t>
+      </w:r>
+      <w:r>
+        <w:t xml:space="preserve">and double precision calculations were run using Jupyter Labs </w:t>
+      </w:r>
+      <w:r>
+        <w:t xml:space="preserve">within an Ubuntu 24.04 operating system, </w:t>
+      </w:r>
+      <w:r>
+        <w:t>using</w:t>
+      </w:r>
+      <w:r>
+        <w:t xml:space="preserve"> Anaconda.</w:t>
       </w:r>
     </w:p>
     <w:p>
@@ -9366,15 +9220,7 @@
         <w:t>l segment was</w:t>
       </w:r>
       <w:r>
-        <w:t xml:space="preserve"> estimated </w:t>
-      </w:r>
-      <w:proofErr w:type="gramStart"/>
-      <w:r>
-        <w:t>using</w:t>
-      </w:r>
-      <w:proofErr w:type="gramEnd"/>
-      <w:r>
-        <w:t xml:space="preserve"> a </w:t>
+        <w:t xml:space="preserve"> estimated using a </w:t>
       </w:r>
       <w:r>
         <w:t>10 cm long vessel with 3 mm diam</w:t>
@@ -9393,19 +9239,9 @@
       </w:r>
     </w:p>
     <w:p>
-      <w:proofErr w:type="gramStart"/>
-      <w:r>
-        <w:t>Steady-state</w:t>
-      </w:r>
-      <w:proofErr w:type="gramEnd"/>
-      <w:r>
-        <w:t xml:space="preserve"> </w:t>
-      </w:r>
-      <w:proofErr w:type="gramStart"/>
-      <w:r>
-        <w:t>results</w:t>
-      </w:r>
-      <w:proofErr w:type="gramEnd"/>
+      <w:r>
+        <w:t>Steady-state results</w:t>
+      </w:r>
     </w:p>
     <w:p>
       <w:r>
@@ -9415,15 +9251,7 @@
         <w:t xml:space="preserve">using the Euler forward method.  Stable solutions </w:t>
       </w:r>
       <w:r>
-        <w:t xml:space="preserve">resulted </w:t>
-      </w:r>
-      <w:proofErr w:type="gramStart"/>
-      <w:r>
-        <w:t>with</w:t>
-      </w:r>
-      <w:proofErr w:type="gramEnd"/>
-      <w:r>
-        <w:t xml:space="preserve"> </w:t>
+        <w:t xml:space="preserve">resulted with </w:t>
       </w:r>
       <w:r>
         <w:t>a</w:t>
@@ -9441,7 +9269,13 @@
         <w:t xml:space="preserve"> 10e-7</w:t>
       </w:r>
       <w:r>
-        <w:t xml:space="preserve">, to 5 </w:t>
+        <w:t xml:space="preserve">, </w:t>
+      </w:r>
+      <w:r>
+        <w:t>with steady state occurring at</w:t>
+      </w:r>
+      <w:r>
+        <w:t xml:space="preserve"> 5 </w:t>
       </w:r>
       <w:r>
         <w:t>or 10 seconds</w:t>
@@ -9458,7 +9292,6 @@
         <w:rPr>
           <w:noProof/>
         </w:rPr>
-        <w:lastRenderedPageBreak/>
         <w:drawing>
           <wp:inline distT="0" distB="0" distL="0" distR="0" wp14:anchorId="1A841A00" wp14:editId="6C258BD1">
             <wp:extent cx="2521527" cy="1504048"/>
@@ -9570,6 +9403,7 @@
         <w:rPr>
           <w:noProof/>
         </w:rPr>
+        <w:lastRenderedPageBreak/>
         <w:drawing>
           <wp:inline distT="0" distB="0" distL="0" distR="0" wp14:anchorId="14D59DF6" wp14:editId="62199BDD">
             <wp:extent cx="2396836" cy="1434439"/>
@@ -9690,29 +9524,13 @@
         <w:t xml:space="preserve">. The top two plots show the results for a </w:t>
       </w:r>
       <w:r>
-        <w:t xml:space="preserve">10 kPa venous pressure, and the bottom two show results for a 6 kPa </w:t>
-      </w:r>
-      <w:proofErr w:type="spellStart"/>
-      <w:r>
-        <w:t>venoud</w:t>
-      </w:r>
-      <w:proofErr w:type="spellEnd"/>
-      <w:r>
-        <w:t xml:space="preserve"> pressure.  Collapse of the most downstream </w:t>
-      </w:r>
-      <w:r>
-        <w:t>(rightmost</w:t>
-      </w:r>
-      <w:proofErr w:type="gramStart"/>
-      <w:r>
-        <w:t>)</w:t>
-      </w:r>
-      <w:r>
-        <w:t>segment</w:t>
-      </w:r>
-      <w:proofErr w:type="gramEnd"/>
-      <w:r>
-        <w:t xml:space="preserve"> </w:t>
+        <w:t xml:space="preserve">10 kPa venous pressure, and the bottom two show results for a 6 kPa venoud pressure.  Collapse of the most downstream </w:t>
+      </w:r>
+      <w:r>
+        <w:t>(rightmost)</w:t>
+      </w:r>
+      <w:r>
+        <w:t xml:space="preserve">segment </w:t>
       </w:r>
       <w:r>
         <w:t>is apparent.</w:t>
@@ -9723,13 +9541,8 @@
       <w:r>
         <w:t xml:space="preserve">The draining arterial pressure </w:t>
       </w:r>
-      <w:proofErr w:type="spellStart"/>
-      <w:r>
-        <w:t>Pv</w:t>
-      </w:r>
-      <w:proofErr w:type="spellEnd"/>
-      <w:r>
-        <w:t xml:space="preserve"> </w:t>
+      <w:r>
+        <w:t xml:space="preserve">Pv </w:t>
       </w:r>
       <w:r>
         <w:t xml:space="preserve">was </w:t>
@@ -9768,7 +9581,10 @@
         <w:t>w the interstitial pressure</w:t>
       </w:r>
       <w:r>
-        <w:t>).</w:t>
+        <w:t>)</w:t>
+      </w:r>
+      <w:r>
+        <w:t>.</w:t>
       </w:r>
     </w:p>
     <w:p>
@@ -9807,6 +9623,137 @@
       </w:r>
       <w:r>
         <w:t>with distance from the arterial supply.</w:t>
+      </w:r>
+    </w:p>
+    <w:p/>
+    <w:p>
+      <w:pPr>
+        <w:rPr>
+          <w:noProof/>
+        </w:rPr>
+      </w:pPr>
+      <w:r>
+        <w:t xml:space="preserve">In conditions where the venous pressure was below the interstitial pressure, </w:t>
+      </w:r>
+      <w:r>
+        <w:t xml:space="preserve">the collapse of the vessel to a small cross-sectional area </w:t>
+      </w:r>
+      <w:r>
+        <w:t xml:space="preserve">occurred only in the venous segment closest to the outlet </w:t>
+      </w:r>
+      <w:r>
+        <w:t xml:space="preserve">resistance (RD in figure </w:t>
+      </w:r>
+      <w:r>
+        <w:t>2</w:t>
+      </w:r>
+      <w:r>
+        <w:t>)</w:t>
+      </w:r>
+      <w:r>
+        <w:t>.</w:t>
+      </w:r>
+      <w:r>
+        <w:t xml:space="preserve"> This is similar to </w:t>
+      </w:r>
+      <w:r>
+        <w:t>physical results for collapsible t</w:t>
+      </w:r>
+      <w:r>
+        <w:t>u</w:t>
+      </w:r>
+      <w:r>
+        <w:t xml:space="preserve">bes </w:t>
+      </w:r>
+      <w:r>
+        <w:t>whe</w:t>
+      </w:r>
+      <w:r>
+        <w:t>n the</w:t>
+      </w:r>
+      <w:r>
+        <w:t xml:space="preserve"> </w:t>
+      </w:r>
+      <w:r>
+        <w:t xml:space="preserve">tubes are </w:t>
+      </w:r>
+      <w:r>
+        <w:t xml:space="preserve">positioned </w:t>
+      </w:r>
+      <w:r>
+        <w:t>within</w:t>
+      </w:r>
+      <w:r>
+        <w:t xml:space="preserve"> chambers that have </w:t>
+      </w:r>
+      <w:r>
+        <w:t xml:space="preserve">a </w:t>
+      </w:r>
+      <w:r>
+        <w:t>well</w:t>
+      </w:r>
+      <w:r>
+        <w:t>-</w:t>
+      </w:r>
+      <w:r>
+        <w:t xml:space="preserve">defined </w:t>
+      </w:r>
+      <w:r>
+        <w:t>out</w:t>
+      </w:r>
+      <w:r>
+        <w:t xml:space="preserve">let to </w:t>
+      </w:r>
+      <w:r>
+        <w:t>lower</w:t>
+      </w:r>
+      <w:r>
+        <w:t xml:space="preserve"> pressure.  The </w:t>
+      </w:r>
+      <w:r>
+        <w:t xml:space="preserve">spatial </w:t>
+      </w:r>
+      <w:r>
+        <w:t>gradient</w:t>
+      </w:r>
+      <w:r>
+        <w:t xml:space="preserve"> in transmural pressure with distance at the exit </w:t>
+      </w:r>
+      <w:r>
+        <w:t xml:space="preserve">corresponds to a </w:t>
+      </w:r>
+      <w:r>
+        <w:t xml:space="preserve">focused </w:t>
+      </w:r>
+      <w:r>
+        <w:t xml:space="preserve">narrowing of the collapsible tube </w:t>
+      </w:r>
+      <w:r>
+        <w:t>adjacent to the outlet</w:t>
+      </w:r>
+      <w:r>
+        <w:t xml:space="preserve"> from the pressurized chamber used to apply </w:t>
+      </w:r>
+      <w:r>
+        <w:t>external pressure.</w:t>
+      </w:r>
+      <w:r>
+        <w:rPr>
+          <w:noProof/>
+        </w:rPr>
+        <w:t xml:space="preserve"> </w:t>
+      </w:r>
+      <w:r>
+        <w:rPr>
+          <w:noProof/>
+        </w:rPr>
+        <w:t xml:space="preserve"> This is seen in many </w:t>
+      </w:r>
+      <w:r>
+        <w:rPr>
+          <w:noProof/>
+        </w:rPr>
+        <w:t>studies of collapsible tube behavior.</w:t>
       </w:r>
     </w:p>
     <w:p>
@@ -9815,7 +9762,7 @@
           <w:noProof/>
         </w:rPr>
         <w:drawing>
-          <wp:inline distT="0" distB="0" distL="0" distR="0" wp14:anchorId="1F40F3CB" wp14:editId="2A584A4F">
+          <wp:inline distT="0" distB="0" distL="0" distR="0" wp14:anchorId="2337E9E5" wp14:editId="3314C3E5">
             <wp:extent cx="2570018" cy="1530624"/>
             <wp:effectExtent l="0" t="0" r="1905" b="0"/>
             <wp:docPr id="428655581" name="Picture 13"/>
@@ -9864,14 +9811,11 @@
         </w:drawing>
       </w:r>
       <w:r>
-        <w:t xml:space="preserve"> </w:t>
-      </w:r>
-      <w:r>
         <w:rPr>
           <w:noProof/>
         </w:rPr>
         <w:drawing>
-          <wp:inline distT="0" distB="0" distL="0" distR="0" wp14:anchorId="27B242CD" wp14:editId="04A08F00">
+          <wp:inline distT="0" distB="0" distL="0" distR="0" wp14:anchorId="4AD22841" wp14:editId="7B5F1EC6">
             <wp:extent cx="2472213" cy="1517015"/>
             <wp:effectExtent l="0" t="0" r="4445" b="6985"/>
             <wp:docPr id="622546031" name="Picture 14"/>
@@ -9922,122 +9866,36 @@
     </w:p>
     <w:p>
       <w:r>
-        <w:t xml:space="preserve">In conditions where the venous pressure was below the interstitial pressure, </w:t>
-      </w:r>
-      <w:r>
-        <w:t xml:space="preserve">the collapse of the vessel to a small cross-sectional area </w:t>
-      </w:r>
-      <w:r>
-        <w:t xml:space="preserve">occurred only in the venous segment closest to the outlet </w:t>
-      </w:r>
-      <w:r>
-        <w:t xml:space="preserve">resistance (RD in figure </w:t>
-      </w:r>
-      <w:r>
-        <w:t>2</w:t>
-      </w:r>
-      <w:r>
-        <w:t>)</w:t>
+        <w:t xml:space="preserve">The overall </w:t>
+      </w:r>
+      <w:r>
+        <w:t>dependence of flow on input and output pressures for a fixed internal pressure</w:t>
+      </w:r>
+      <w:r>
+        <w:t xml:space="preserve"> (7445 pa) </w:t>
+      </w:r>
+      <w:r>
+        <w:t>shows a</w:t>
+      </w:r>
+      <w:r>
+        <w:t>n interesting result</w:t>
+      </w:r>
+      <w:r>
+        <w:t xml:space="preserve"> that in the range where the exit pressure is lower than the internal pressure, the </w:t>
+      </w:r>
+      <w:r>
+        <w:t xml:space="preserve">flow through the vessel increases with increased exit pressure.  The </w:t>
+      </w:r>
+      <w:r>
+        <w:t>exit pressure appears to prop open the collapsed segment, reducing flow resistance</w:t>
       </w:r>
       <w:r>
         <w:t>.</w:t>
-      </w:r>
-      <w:r>
-        <w:t xml:space="preserve"> This is </w:t>
-      </w:r>
-      <w:proofErr w:type="gramStart"/>
-      <w:r>
-        <w:t>similar to</w:t>
-      </w:r>
-      <w:proofErr w:type="gramEnd"/>
-      <w:r>
-        <w:t xml:space="preserve"> </w:t>
-      </w:r>
-      <w:r>
-        <w:t>physical results for collapsible t</w:t>
-      </w:r>
-      <w:r>
-        <w:t>u</w:t>
-      </w:r>
-      <w:r>
-        <w:t xml:space="preserve">bes </w:t>
-      </w:r>
-      <w:r>
-        <w:t>whe</w:t>
-      </w:r>
-      <w:r>
-        <w:t>n the</w:t>
-      </w:r>
-      <w:r>
-        <w:t xml:space="preserve"> </w:t>
-      </w:r>
-      <w:r>
-        <w:t xml:space="preserve">tubes are </w:t>
-      </w:r>
-      <w:r>
-        <w:t xml:space="preserve">positioned </w:t>
-      </w:r>
-      <w:r>
-        <w:t>within</w:t>
-      </w:r>
-      <w:r>
-        <w:t xml:space="preserve"> chambers that have </w:t>
-      </w:r>
-      <w:r>
-        <w:t xml:space="preserve">a </w:t>
-      </w:r>
-      <w:r>
-        <w:t>well</w:t>
-      </w:r>
-      <w:r>
-        <w:t>-</w:t>
-      </w:r>
-      <w:r>
-        <w:t xml:space="preserve">defined </w:t>
-      </w:r>
-      <w:r>
-        <w:t>out</w:t>
-      </w:r>
-      <w:r>
-        <w:t xml:space="preserve">let to </w:t>
-      </w:r>
-      <w:r>
-        <w:t>lower</w:t>
-      </w:r>
-      <w:r>
-        <w:t xml:space="preserve"> pressure.  The </w:t>
-      </w:r>
-      <w:r>
-        <w:t xml:space="preserve">spatial </w:t>
-      </w:r>
-      <w:r>
-        <w:t>gradient</w:t>
-      </w:r>
-      <w:r>
-        <w:t xml:space="preserve"> in transmural pressure with distance at the exit </w:t>
-      </w:r>
-      <w:r>
-        <w:lastRenderedPageBreak/>
-        <w:t xml:space="preserve">corresponds to a </w:t>
-      </w:r>
-      <w:r>
-        <w:t xml:space="preserve">focused </w:t>
-      </w:r>
-      <w:r>
-        <w:t xml:space="preserve">narrowing of the collapsible tube </w:t>
-      </w:r>
-      <w:r>
-        <w:t>adjacent to the outlet</w:t>
-      </w:r>
-      <w:r>
-        <w:t xml:space="preserve"> from the pressurized chamber used to apply </w:t>
-      </w:r>
-      <w:r>
-        <w:t>external pressure.</w:t>
       </w:r>
     </w:p>
     <w:p>
       <w:r>
+        <w:lastRenderedPageBreak/>
         <w:t xml:space="preserve">Dynamic inputs </w:t>
       </w:r>
       <w:r>
@@ -10545,10 +10403,17 @@
     <w:p/>
     <w:p>
       <w:r>
+        <w:lastRenderedPageBreak/>
         <w:t xml:space="preserve">To assess whether spatial variations in </w:t>
       </w:r>
       <w:r>
-        <w:t xml:space="preserve">resting diameter </w:t>
+        <w:t xml:space="preserve">resting </w:t>
+      </w:r>
+      <w:r>
+        <w:t xml:space="preserve">vessel </w:t>
+      </w:r>
+      <w:r>
+        <w:t xml:space="preserve">diameter </w:t>
       </w:r>
       <w:r>
         <w:t>were involved in the localization o</w:t>
@@ -10575,15 +10440,7 @@
         <w:t>ting radi</w:t>
       </w:r>
       <w:r>
-        <w:t xml:space="preserve">us </w:t>
-      </w:r>
-      <w:proofErr w:type="gramStart"/>
-      <w:r>
-        <w:t>was varied</w:t>
-      </w:r>
-      <w:proofErr w:type="gramEnd"/>
-      <w:r>
-        <w:t xml:space="preserve"> from 1.5 mm</w:t>
+        <w:t>us was varied from 1.5 mm</w:t>
       </w:r>
       <w:r>
         <w:t xml:space="preserve"> (upstream)</w:t>
@@ -10607,21 +10464,13 @@
         <w:t xml:space="preserve"> 3 to 4 segments</w:t>
       </w:r>
       <w:r>
-        <w:t>, as shown in figure (&lt;###</w:t>
-      </w:r>
-      <w:proofErr w:type="gramStart"/>
-      <w:r>
-        <w:t>&gt;</w:t>
+        <w:t>, as shown in figure (&lt;###&gt;</w:t>
       </w:r>
       <w:r>
         <w:t>)</w:t>
       </w:r>
       <w:r>
-        <w:t>(</w:t>
-      </w:r>
-      <w:proofErr w:type="gramEnd"/>
-      <w:r>
-        <w:t>using the finer-scale model)</w:t>
+        <w:t>(using the finer-scale model)</w:t>
       </w:r>
       <w:r>
         <w:t>.</w:t>
@@ -10887,15 +10736,7 @@
         <w:t xml:space="preserve">While the transmural pressures seem smooth, the vessel segment </w:t>
       </w:r>
       <w:r>
-        <w:t xml:space="preserve">volumes </w:t>
-      </w:r>
-      <w:proofErr w:type="gramStart"/>
-      <w:r>
-        <w:t>changes</w:t>
-      </w:r>
-      <w:proofErr w:type="gramEnd"/>
-      <w:r>
-        <w:t xml:space="preserve"> substantially, as would be expected from the </w:t>
+        <w:t xml:space="preserve">volumes changes substantially, as would be expected from the </w:t>
       </w:r>
       <w:r>
         <w:t xml:space="preserve">volume-pressure characteristic in figure 1.  The </w:t>
@@ -10904,15 +10745,7 @@
         <w:t xml:space="preserve">tissue pressure </w:t>
       </w:r>
       <w:r>
-        <w:t xml:space="preserve">was 7445 </w:t>
-      </w:r>
-      <w:proofErr w:type="gramStart"/>
-      <w:r>
-        <w:t>pa</w:t>
-      </w:r>
-      <w:proofErr w:type="gramEnd"/>
-      <w:r>
-        <w:t xml:space="preserve"> to start with and did not vary substantially during the 10 second run.  (Th</w:t>
+        <w:t>was 7445 pa to start with and did not vary substantially during the 10 second run.  (Th</w:t>
       </w:r>
       <w:r>
         <w:t xml:space="preserve">ese are results from the last of 10 cycles. </w:t>
@@ -10930,7 +10763,6 @@
         <w:rPr>
           <w:noProof/>
         </w:rPr>
-        <w:lastRenderedPageBreak/>
         <w:drawing>
           <wp:inline distT="0" distB="0" distL="0" distR="0" wp14:anchorId="63CD41F2" wp14:editId="4679DF51">
             <wp:extent cx="2633761" cy="1503134"/>
@@ -11042,6 +10874,7 @@
         <w:rPr>
           <w:noProof/>
         </w:rPr>
+        <w:lastRenderedPageBreak/>
         <w:drawing>
           <wp:inline distT="0" distB="0" distL="0" distR="0" wp14:anchorId="3393294F" wp14:editId="3868F879">
             <wp:extent cx="2593862" cy="1509783"/>
@@ -11153,15 +10986,7 @@
         <w:t xml:space="preserve">Above are results from </w:t>
       </w:r>
       <w:r>
-        <w:t xml:space="preserve">a run </w:t>
-      </w:r>
-      <w:proofErr w:type="gramStart"/>
-      <w:r>
-        <w:t>similar to</w:t>
-      </w:r>
-      <w:proofErr w:type="gramEnd"/>
-      <w:r>
-        <w:t xml:space="preserve"> the previous case, but with the exit vascular pressure at 5000Pa.  </w:t>
+        <w:t xml:space="preserve">a run similar to the previous case, but with the exit vascular pressure at 5000Pa.  </w:t>
       </w:r>
       <w:r>
         <w:t xml:space="preserve">The </w:t>
@@ -11170,61 +10995,1373 @@
         <w:t xml:space="preserve">pressure traces show </w:t>
       </w:r>
       <w:r>
-        <w:t xml:space="preserve">some </w:t>
-      </w:r>
-      <w:proofErr w:type="gramStart"/>
-      <w:r>
-        <w:t>nonlinearities</w:t>
-      </w:r>
-      <w:proofErr w:type="gramEnd"/>
-      <w:r>
-        <w:t xml:space="preserve"> but the volume traces show even more.  </w:t>
+        <w:t xml:space="preserve">some nonlinearities but the volume traces show even more.  </w:t>
+      </w:r>
+    </w:p>
+    <w:p>
+      <w:r>
+        <w:t xml:space="preserve">Effect of cranial compartment </w:t>
+      </w:r>
+      <w:r>
+        <w:t>stiffness</w:t>
+      </w:r>
+      <w:r>
+        <w:t>:</w:t>
+      </w:r>
+    </w:p>
+    <w:p>
+      <w:r>
+        <w:t>In the models from figure 2, the fluid in the cranium i</w:t>
+      </w:r>
+      <w:r>
+        <w:t>nteracts with the vessel</w:t>
+      </w:r>
+      <w:r>
+        <w:t xml:space="preserve"> volume</w:t>
+      </w:r>
+      <w:r>
+        <w:t xml:space="preserve">, and </w:t>
+      </w:r>
+      <w:r>
+        <w:t xml:space="preserve">the pressure in the cranium is related to </w:t>
+      </w:r>
+      <w:r>
+        <w:t xml:space="preserve">the overall volume of the fluid in the cranium </w:t>
+      </w:r>
+      <w:r>
+        <w:t>usin</w:t>
+      </w:r>
+      <w:r>
+        <w:t>g</w:t>
+      </w:r>
+      <w:r>
+        <w:t xml:space="preserve"> a capacitance</w:t>
+      </w:r>
+      <w:r>
+        <w:t xml:space="preserve">, </w:t>
+      </w:r>
+      <w:r>
+        <w:t>and the volume of the cranium taken as Vc.  The pressure-volume relationship</w:t>
+      </w:r>
+      <w:r>
+        <w:t xml:space="preserve"> for the cranium is linear, simply</w:t>
+      </w:r>
+    </w:p>
+    <w:p>
+      <m:oMathPara>
+        <m:oMath>
+          <m:r>
+            <w:rPr>
+              <w:rFonts w:ascii="Cambria Math" w:hAnsi="Cambria Math"/>
+            </w:rPr>
+            <m:t>P</m:t>
+          </m:r>
+          <m:r>
+            <w:rPr>
+              <w:rFonts w:ascii="Cambria Math" w:hAnsi="Cambria Math"/>
+            </w:rPr>
+            <m:t>=</m:t>
+          </m:r>
+          <m:sSub>
+            <m:sSubPr>
+              <m:ctrlPr>
+                <w:rPr>
+                  <w:rFonts w:ascii="Cambria Math" w:hAnsi="Cambria Math"/>
+                  <w:i/>
+                </w:rPr>
+              </m:ctrlPr>
+            </m:sSubPr>
+            <m:e>
+              <m:r>
+                <w:rPr>
+                  <w:rFonts w:ascii="Cambria Math" w:hAnsi="Cambria Math"/>
+                </w:rPr>
+                <m:t>P</m:t>
+              </m:r>
+            </m:e>
+            <m:sub>
+              <m:r>
+                <w:rPr>
+                  <w:rFonts w:ascii="Cambria Math" w:hAnsi="Cambria Math"/>
+                </w:rPr>
+                <m:t>o</m:t>
+              </m:r>
+            </m:sub>
+          </m:sSub>
+          <m:r>
+            <w:rPr>
+              <w:rFonts w:ascii="Cambria Math" w:hAnsi="Cambria Math"/>
+            </w:rPr>
+            <m:t>+</m:t>
+          </m:r>
+          <m:sSub>
+            <m:sSubPr>
+              <m:ctrlPr>
+                <w:rPr>
+                  <w:rFonts w:ascii="Cambria Math" w:hAnsi="Cambria Math"/>
+                  <w:i/>
+                </w:rPr>
+              </m:ctrlPr>
+            </m:sSubPr>
+            <m:e>
+              <m:r>
+                <w:rPr>
+                  <w:rFonts w:ascii="Cambria Math" w:hAnsi="Cambria Math"/>
+                </w:rPr>
+                <m:t>K</m:t>
+              </m:r>
+            </m:e>
+            <m:sub>
+              <m:r>
+                <w:rPr>
+                  <w:rFonts w:ascii="Cambria Math" w:hAnsi="Cambria Math"/>
+                </w:rPr>
+                <m:t>c</m:t>
+              </m:r>
+            </m:sub>
+          </m:sSub>
+          <m:r>
+            <w:rPr>
+              <w:rFonts w:ascii="Cambria Math" w:hAnsi="Cambria Math"/>
+            </w:rPr>
+            <m:t>(</m:t>
+          </m:r>
+          <m:sSub>
+            <m:sSubPr>
+              <m:ctrlPr>
+                <w:rPr>
+                  <w:rFonts w:ascii="Cambria Math" w:hAnsi="Cambria Math"/>
+                  <w:i/>
+                </w:rPr>
+              </m:ctrlPr>
+            </m:sSubPr>
+            <m:e>
+              <m:r>
+                <w:rPr>
+                  <w:rFonts w:ascii="Cambria Math" w:hAnsi="Cambria Math"/>
+                </w:rPr>
+                <m:t>V</m:t>
+              </m:r>
+            </m:e>
+            <m:sub>
+              <m:r>
+                <w:rPr>
+                  <w:rFonts w:ascii="Cambria Math" w:hAnsi="Cambria Math"/>
+                </w:rPr>
+                <m:t>c</m:t>
+              </m:r>
+            </m:sub>
+          </m:sSub>
+          <m:r>
+            <w:rPr>
+              <w:rFonts w:ascii="Cambria Math" w:hAnsi="Cambria Math"/>
+            </w:rPr>
+            <m:t>-</m:t>
+          </m:r>
+          <m:sSub>
+            <m:sSubPr>
+              <m:ctrlPr>
+                <w:rPr>
+                  <w:rFonts w:ascii="Cambria Math" w:hAnsi="Cambria Math"/>
+                  <w:i/>
+                </w:rPr>
+              </m:ctrlPr>
+            </m:sSubPr>
+            <m:e>
+              <m:r>
+                <w:rPr>
+                  <w:rFonts w:ascii="Cambria Math" w:hAnsi="Cambria Math"/>
+                </w:rPr>
+                <m:t>V</m:t>
+              </m:r>
+            </m:e>
+            <m:sub>
+              <m:r>
+                <w:rPr>
+                  <w:rFonts w:ascii="Cambria Math" w:hAnsi="Cambria Math"/>
+                </w:rPr>
+                <m:t>co</m:t>
+              </m:r>
+            </m:sub>
+          </m:sSub>
+          <m:r>
+            <w:rPr>
+              <w:rFonts w:ascii="Cambria Math" w:hAnsi="Cambria Math"/>
+            </w:rPr>
+            <m:t>)</m:t>
+          </m:r>
+        </m:oMath>
+      </m:oMathPara>
+    </w:p>
+    <w:p>
+      <w:r>
+        <w:t xml:space="preserve">The nonlinear relationships between pressure and </w:t>
+      </w:r>
+      <w:r>
+        <w:t xml:space="preserve">blood </w:t>
+      </w:r>
+      <w:r>
+        <w:t xml:space="preserve">vessel </w:t>
+      </w:r>
+      <w:r>
+        <w:t xml:space="preserve">volume in figure 1 leads to a potential feedback loop where the </w:t>
+      </w:r>
+      <w:r>
+        <w:t xml:space="preserve">increased vessel volume adds to the cranial volume, increasing the internal pressure in the cranium and </w:t>
+      </w:r>
+      <w:r>
+        <w:t xml:space="preserve">influencing blood vessel segments.  In the </w:t>
+      </w:r>
+      <w:r>
+        <w:t>baseline model for this study, the cra</w:t>
+      </w:r>
+      <w:r>
+        <w:t xml:space="preserve">nial elastance (the inverse of the capacitance) </w:t>
+      </w:r>
+      <w:r>
+        <w:t>was t</w:t>
+      </w:r>
+      <w:r>
+        <w:t>a</w:t>
+      </w:r>
+      <w:r>
+        <w:t>ken as 10</w:t>
+      </w:r>
+      <w:r>
+        <w:rPr>
+          <w:vertAlign w:val="superscript"/>
+        </w:rPr>
+        <w:t>5</w:t>
+      </w:r>
+      <w:r>
+        <w:rPr>
+          <w:vertAlign w:val="superscript"/>
+        </w:rPr>
+        <w:t xml:space="preserve"> </w:t>
+      </w:r>
+      <w:r>
+        <w:t xml:space="preserve">Pascals per cubic meter of </w:t>
+      </w:r>
+      <w:r>
+        <w:t>fluid increase</w:t>
+      </w:r>
+      <w:r>
+        <w:t>. I</w:t>
+      </w:r>
+      <w:r>
+        <w:t>n the initial sets of simulations meant to assess flows and collapsib</w:t>
+      </w:r>
+      <w:r>
+        <w:t xml:space="preserve">ility, </w:t>
+      </w:r>
+      <w:r>
+        <w:t xml:space="preserve">the intracranial pressure varied </w:t>
+      </w:r>
+      <w:r>
+        <w:t xml:space="preserve">by only a small amount.  To assess the </w:t>
+      </w:r>
+      <w:r>
+        <w:t xml:space="preserve">dynamic </w:t>
+      </w:r>
+      <w:r>
+        <w:t xml:space="preserve">cranial pressure </w:t>
+      </w:r>
+      <w:r>
+        <w:t xml:space="preserve">effect, the cranial </w:t>
+      </w:r>
+      <w:r>
+        <w:t>E</w:t>
+      </w:r>
+      <w:r>
+        <w:t xml:space="preserve">lastance </w:t>
+      </w:r>
+      <w:r>
+        <w:t>(m^3/Pa) was set to 10</w:t>
+      </w:r>
+      <w:r>
+        <w:rPr>
+          <w:vertAlign w:val="superscript"/>
+        </w:rPr>
+        <w:t>6</w:t>
+      </w:r>
+      <w:r>
+        <w:t>, 2x10</w:t>
+      </w:r>
+      <w:r>
+        <w:rPr>
+          <w:vertAlign w:val="superscript"/>
+        </w:rPr>
+        <w:t>6</w:t>
+      </w:r>
+      <w:r>
+        <w:t>, 5x10</w:t>
+      </w:r>
+      <w:r>
+        <w:rPr>
+          <w:vertAlign w:val="superscript"/>
+        </w:rPr>
+        <w:t>6</w:t>
+      </w:r>
+      <w:r>
+        <w:t xml:space="preserve"> and 10</w:t>
+      </w:r>
+      <w:r>
+        <w:rPr>
+          <w:vertAlign w:val="superscript"/>
+        </w:rPr>
+        <w:t>7</w:t>
+      </w:r>
+      <w:r>
+        <w:t xml:space="preserve"> </w:t>
+      </w:r>
+      <w:r>
+        <w:t xml:space="preserve">Pascals per cubic meter, and significant changes in flow patterns occurred.  These cases used </w:t>
+      </w:r>
+      <w:r>
+        <w:t>an input arterial pressure of 12,000 Pa, and a venous outflow pressure of 5,000 Pa (</w:t>
+      </w:r>
+      <w:r>
+        <w:t>with the initial internal pressure set to 7445 Pa)</w:t>
+      </w:r>
+      <w:r>
+        <w:t xml:space="preserve">. </w:t>
+      </w:r>
+      <w:r>
+        <w:t>a sinusoidal input of +/- 2000 Pa was superimposed on the steady input arterial pressure</w:t>
+      </w:r>
+      <w:r>
+        <w:t>.</w:t>
+      </w:r>
+    </w:p>
+    <w:p>
+      <w:r>
+        <w:t>For a cranial stiffness of 10</w:t>
+      </w:r>
+      <w:r>
+        <w:rPr>
+          <w:vertAlign w:val="superscript"/>
+        </w:rPr>
+        <w:t>6</w:t>
+      </w:r>
+      <w:r>
+        <w:t xml:space="preserve"> pascals per cubic meter</w:t>
+      </w:r>
+      <w:r>
+        <w:t>,</w:t>
+      </w:r>
+      <w:r>
+        <w:t xml:space="preserve"> the </w:t>
+      </w:r>
+      <w:r>
+        <w:t>transluminal pressure in the vessel segments</w:t>
+      </w:r>
+      <w:r>
+        <w:t xml:space="preserve"> and the </w:t>
+      </w:r>
+      <w:r>
+        <w:t>volume of the vessel segments smoothly vary, with collapse</w:t>
+      </w:r>
+      <w:r>
+        <w:t xml:space="preserve"> occurring in the downstream segments.</w:t>
+      </w:r>
+    </w:p>
+    <w:p>
+      <w:r>
+        <w:t xml:space="preserve"> </w:t>
+      </w:r>
+      <w:r>
+        <w:rPr>
+          <w:noProof/>
+        </w:rPr>
+        <w:drawing>
+          <wp:inline distT="0" distB="0" distL="0" distR="0" wp14:anchorId="7044E91A" wp14:editId="0A426118">
+            <wp:extent cx="2984915" cy="1642341"/>
+            <wp:effectExtent l="0" t="0" r="6350" b="0"/>
+            <wp:docPr id="1829763313" name="Picture 98"/>
+            <wp:cNvGraphicFramePr>
+              <a:graphicFrameLocks xmlns:a="http://schemas.openxmlformats.org/drawingml/2006/main" noChangeAspect="1"/>
+            </wp:cNvGraphicFramePr>
+            <a:graphic xmlns:a="http://schemas.openxmlformats.org/drawingml/2006/main">
+              <a:graphicData uri="http://schemas.openxmlformats.org/drawingml/2006/picture">
+                <pic:pic xmlns:pic="http://schemas.openxmlformats.org/drawingml/2006/picture">
+                  <pic:nvPicPr>
+                    <pic:cNvPr id="0" name="Picture 2"/>
+                    <pic:cNvPicPr>
+                      <a:picLocks noChangeAspect="1" noChangeArrowheads="1"/>
+                    </pic:cNvPicPr>
+                  </pic:nvPicPr>
+                  <pic:blipFill>
+                    <a:blip r:embed="rId30">
+                      <a:extLst>
+                        <a:ext uri="{28A0092B-C50C-407E-A947-70E740481C1C}">
+                          <a14:useLocalDpi xmlns:a14="http://schemas.microsoft.com/office/drawing/2010/main" val="0"/>
+                        </a:ext>
+                      </a:extLst>
+                    </a:blip>
+                    <a:srcRect/>
+                    <a:stretch>
+                      <a:fillRect/>
+                    </a:stretch>
+                  </pic:blipFill>
+                  <pic:spPr bwMode="auto">
+                    <a:xfrm>
+                      <a:off x="0" y="0"/>
+                      <a:ext cx="2988803" cy="1644480"/>
+                    </a:xfrm>
+                    <a:prstGeom prst="rect">
+                      <a:avLst/>
+                    </a:prstGeom>
+                    <a:noFill/>
+                    <a:ln>
+                      <a:noFill/>
+                    </a:ln>
+                  </pic:spPr>
+                </pic:pic>
+              </a:graphicData>
+            </a:graphic>
+          </wp:inline>
+        </w:drawing>
+      </w:r>
+      <w:r>
+        <w:rPr>
+          <w:noProof/>
+        </w:rPr>
+        <w:drawing>
+          <wp:inline distT="0" distB="0" distL="0" distR="0" wp14:anchorId="5546FFE0" wp14:editId="795E1522">
+            <wp:extent cx="2611582" cy="1546704"/>
+            <wp:effectExtent l="0" t="0" r="0" b="0"/>
+            <wp:docPr id="1590126765" name="Picture 99"/>
+            <wp:cNvGraphicFramePr>
+              <a:graphicFrameLocks xmlns:a="http://schemas.openxmlformats.org/drawingml/2006/main" noChangeAspect="1"/>
+            </wp:cNvGraphicFramePr>
+            <a:graphic xmlns:a="http://schemas.openxmlformats.org/drawingml/2006/main">
+              <a:graphicData uri="http://schemas.openxmlformats.org/drawingml/2006/picture">
+                <pic:pic xmlns:pic="http://schemas.openxmlformats.org/drawingml/2006/picture">
+                  <pic:nvPicPr>
+                    <pic:cNvPr id="0" name="Picture 3"/>
+                    <pic:cNvPicPr>
+                      <a:picLocks noChangeAspect="1" noChangeArrowheads="1"/>
+                    </pic:cNvPicPr>
+                  </pic:nvPicPr>
+                  <pic:blipFill>
+                    <a:blip r:embed="rId31">
+                      <a:extLst>
+                        <a:ext uri="{28A0092B-C50C-407E-A947-70E740481C1C}">
+                          <a14:useLocalDpi xmlns:a14="http://schemas.microsoft.com/office/drawing/2010/main" val="0"/>
+                        </a:ext>
+                      </a:extLst>
+                    </a:blip>
+                    <a:srcRect/>
+                    <a:stretch>
+                      <a:fillRect/>
+                    </a:stretch>
+                  </pic:blipFill>
+                  <pic:spPr bwMode="auto">
+                    <a:xfrm>
+                      <a:off x="0" y="0"/>
+                      <a:ext cx="2666598" cy="1579287"/>
+                    </a:xfrm>
+                    <a:prstGeom prst="rect">
+                      <a:avLst/>
+                    </a:prstGeom>
+                    <a:noFill/>
+                    <a:ln>
+                      <a:noFill/>
+                    </a:ln>
+                  </pic:spPr>
+                </pic:pic>
+              </a:graphicData>
+            </a:graphic>
+          </wp:inline>
+        </w:drawing>
+      </w:r>
+    </w:p>
+    <w:p>
+      <w:r>
+        <w:rPr>
+          <w:noProof/>
+        </w:rPr>
+        <w:lastRenderedPageBreak/>
+        <w:drawing>
+          <wp:inline distT="0" distB="0" distL="0" distR="0" wp14:anchorId="725F0621" wp14:editId="05F52110">
+            <wp:extent cx="2590800" cy="1292100"/>
+            <wp:effectExtent l="0" t="0" r="0" b="3810"/>
+            <wp:docPr id="1686528328" name="Picture 100"/>
+            <wp:cNvGraphicFramePr>
+              <a:graphicFrameLocks xmlns:a="http://schemas.openxmlformats.org/drawingml/2006/main" noChangeAspect="1"/>
+            </wp:cNvGraphicFramePr>
+            <a:graphic xmlns:a="http://schemas.openxmlformats.org/drawingml/2006/main">
+              <a:graphicData uri="http://schemas.openxmlformats.org/drawingml/2006/picture">
+                <pic:pic xmlns:pic="http://schemas.openxmlformats.org/drawingml/2006/picture">
+                  <pic:nvPicPr>
+                    <pic:cNvPr id="0" name="Picture 4"/>
+                    <pic:cNvPicPr>
+                      <a:picLocks noChangeAspect="1" noChangeArrowheads="1"/>
+                    </pic:cNvPicPr>
+                  </pic:nvPicPr>
+                  <pic:blipFill>
+                    <a:blip r:embed="rId32">
+                      <a:extLst>
+                        <a:ext uri="{28A0092B-C50C-407E-A947-70E740481C1C}">
+                          <a14:useLocalDpi xmlns:a14="http://schemas.microsoft.com/office/drawing/2010/main" val="0"/>
+                        </a:ext>
+                      </a:extLst>
+                    </a:blip>
+                    <a:srcRect/>
+                    <a:stretch>
+                      <a:fillRect/>
+                    </a:stretch>
+                  </pic:blipFill>
+                  <pic:spPr bwMode="auto">
+                    <a:xfrm>
+                      <a:off x="0" y="0"/>
+                      <a:ext cx="2625444" cy="1309378"/>
+                    </a:xfrm>
+                    <a:prstGeom prst="rect">
+                      <a:avLst/>
+                    </a:prstGeom>
+                    <a:noFill/>
+                    <a:ln>
+                      <a:noFill/>
+                    </a:ln>
+                  </pic:spPr>
+                </pic:pic>
+              </a:graphicData>
+            </a:graphic>
+          </wp:inline>
+        </w:drawing>
+      </w:r>
+      <w:r>
+        <w:rPr>
+          <w:noProof/>
+        </w:rPr>
+        <w:drawing>
+          <wp:inline distT="0" distB="0" distL="0" distR="0" wp14:anchorId="18E6A834" wp14:editId="330C51E0">
+            <wp:extent cx="2652230" cy="1322739"/>
+            <wp:effectExtent l="0" t="0" r="0" b="0"/>
+            <wp:docPr id="1983856485" name="Picture 101"/>
+            <wp:cNvGraphicFramePr>
+              <a:graphicFrameLocks xmlns:a="http://schemas.openxmlformats.org/drawingml/2006/main" noChangeAspect="1"/>
+            </wp:cNvGraphicFramePr>
+            <a:graphic xmlns:a="http://schemas.openxmlformats.org/drawingml/2006/main">
+              <a:graphicData uri="http://schemas.openxmlformats.org/drawingml/2006/picture">
+                <pic:pic xmlns:pic="http://schemas.openxmlformats.org/drawingml/2006/picture">
+                  <pic:nvPicPr>
+                    <pic:cNvPr id="0" name="Picture 5"/>
+                    <pic:cNvPicPr>
+                      <a:picLocks noChangeAspect="1" noChangeArrowheads="1"/>
+                    </pic:cNvPicPr>
+                  </pic:nvPicPr>
+                  <pic:blipFill>
+                    <a:blip r:embed="rId33">
+                      <a:extLst>
+                        <a:ext uri="{28A0092B-C50C-407E-A947-70E740481C1C}">
+                          <a14:useLocalDpi xmlns:a14="http://schemas.microsoft.com/office/drawing/2010/main" val="0"/>
+                        </a:ext>
+                      </a:extLst>
+                    </a:blip>
+                    <a:srcRect/>
+                    <a:stretch>
+                      <a:fillRect/>
+                    </a:stretch>
+                  </pic:blipFill>
+                  <pic:spPr bwMode="auto">
+                    <a:xfrm>
+                      <a:off x="0" y="0"/>
+                      <a:ext cx="2662835" cy="1328028"/>
+                    </a:xfrm>
+                    <a:prstGeom prst="rect">
+                      <a:avLst/>
+                    </a:prstGeom>
+                    <a:noFill/>
+                    <a:ln>
+                      <a:noFill/>
+                    </a:ln>
+                  </pic:spPr>
+                </pic:pic>
+              </a:graphicData>
+            </a:graphic>
+          </wp:inline>
+        </w:drawing>
+      </w:r>
+    </w:p>
+    <w:p>
+      <w:r>
+        <w:t xml:space="preserve">Increasing the elastance of the cranium to </w:t>
+      </w:r>
+      <w:r>
+        <w:t>4</w:t>
+      </w:r>
+      <w:r>
+        <w:t xml:space="preserve"> x 10</w:t>
+      </w:r>
+      <w:r>
+        <w:rPr>
+          <w:vertAlign w:val="superscript"/>
+        </w:rPr>
+        <w:t>6</w:t>
+      </w:r>
+      <w:r>
+        <w:t xml:space="preserve"> </w:t>
+      </w:r>
+      <w:r>
+        <w:t>led to some changes</w:t>
+      </w:r>
+      <w:r>
+        <w:t>, where the</w:t>
+      </w:r>
+      <w:r>
+        <w:t xml:space="preserve"> most downstream </w:t>
+      </w:r>
+      <w:r>
+        <w:t xml:space="preserve">segment is </w:t>
+      </w:r>
+      <w:r>
+        <w:t>most compressed.</w:t>
+      </w:r>
+    </w:p>
+    <w:p>
+      <w:r>
+        <w:rPr>
+          <w:noProof/>
+        </w:rPr>
+        <w:drawing>
+          <wp:inline distT="0" distB="0" distL="0" distR="0" wp14:anchorId="1A3A0194" wp14:editId="5736CA2E">
+            <wp:extent cx="2291836" cy="1143000"/>
+            <wp:effectExtent l="0" t="0" r="0" b="0"/>
+            <wp:docPr id="1010309668" name="Picture 102"/>
+            <wp:cNvGraphicFramePr>
+              <a:graphicFrameLocks xmlns:a="http://schemas.openxmlformats.org/drawingml/2006/main" noChangeAspect="1"/>
+            </wp:cNvGraphicFramePr>
+            <a:graphic xmlns:a="http://schemas.openxmlformats.org/drawingml/2006/main">
+              <a:graphicData uri="http://schemas.openxmlformats.org/drawingml/2006/picture">
+                <pic:pic xmlns:pic="http://schemas.openxmlformats.org/drawingml/2006/picture">
+                  <pic:nvPicPr>
+                    <pic:cNvPr id="0" name="Picture 6"/>
+                    <pic:cNvPicPr>
+                      <a:picLocks noChangeAspect="1" noChangeArrowheads="1"/>
+                    </pic:cNvPicPr>
+                  </pic:nvPicPr>
+                  <pic:blipFill>
+                    <a:blip r:embed="rId34">
+                      <a:extLst>
+                        <a:ext uri="{28A0092B-C50C-407E-A947-70E740481C1C}">
+                          <a14:useLocalDpi xmlns:a14="http://schemas.microsoft.com/office/drawing/2010/main" val="0"/>
+                        </a:ext>
+                      </a:extLst>
+                    </a:blip>
+                    <a:srcRect/>
+                    <a:stretch>
+                      <a:fillRect/>
+                    </a:stretch>
+                  </pic:blipFill>
+                  <pic:spPr bwMode="auto">
+                    <a:xfrm>
+                      <a:off x="0" y="0"/>
+                      <a:ext cx="2306328" cy="1150227"/>
+                    </a:xfrm>
+                    <a:prstGeom prst="rect">
+                      <a:avLst/>
+                    </a:prstGeom>
+                    <a:noFill/>
+                    <a:ln>
+                      <a:noFill/>
+                    </a:ln>
+                  </pic:spPr>
+                </pic:pic>
+              </a:graphicData>
+            </a:graphic>
+          </wp:inline>
+        </w:drawing>
+      </w:r>
+      <w:r>
+        <w:rPr>
+          <w:noProof/>
+        </w:rPr>
+        <w:drawing>
+          <wp:inline distT="0" distB="0" distL="0" distR="0" wp14:anchorId="4F15FBBC" wp14:editId="66D689E0">
+            <wp:extent cx="2207885" cy="1101132"/>
+            <wp:effectExtent l="0" t="0" r="2540" b="3810"/>
+            <wp:docPr id="1969928247" name="Picture 104"/>
+            <wp:cNvGraphicFramePr>
+              <a:graphicFrameLocks xmlns:a="http://schemas.openxmlformats.org/drawingml/2006/main" noChangeAspect="1"/>
+            </wp:cNvGraphicFramePr>
+            <a:graphic xmlns:a="http://schemas.openxmlformats.org/drawingml/2006/main">
+              <a:graphicData uri="http://schemas.openxmlformats.org/drawingml/2006/picture">
+                <pic:pic xmlns:pic="http://schemas.openxmlformats.org/drawingml/2006/picture">
+                  <pic:nvPicPr>
+                    <pic:cNvPr id="0" name="Picture 8"/>
+                    <pic:cNvPicPr>
+                      <a:picLocks noChangeAspect="1" noChangeArrowheads="1"/>
+                    </pic:cNvPicPr>
+                  </pic:nvPicPr>
+                  <pic:blipFill>
+                    <a:blip r:embed="rId35">
+                      <a:extLst>
+                        <a:ext uri="{28A0092B-C50C-407E-A947-70E740481C1C}">
+                          <a14:useLocalDpi xmlns:a14="http://schemas.microsoft.com/office/drawing/2010/main" val="0"/>
+                        </a:ext>
+                      </a:extLst>
+                    </a:blip>
+                    <a:srcRect/>
+                    <a:stretch>
+                      <a:fillRect/>
+                    </a:stretch>
+                  </pic:blipFill>
+                  <pic:spPr bwMode="auto">
+                    <a:xfrm>
+                      <a:off x="0" y="0"/>
+                      <a:ext cx="2243865" cy="1119076"/>
+                    </a:xfrm>
+                    <a:prstGeom prst="rect">
+                      <a:avLst/>
+                    </a:prstGeom>
+                    <a:noFill/>
+                    <a:ln>
+                      <a:noFill/>
+                    </a:ln>
+                  </pic:spPr>
+                </pic:pic>
+              </a:graphicData>
+            </a:graphic>
+          </wp:inline>
+        </w:drawing>
+      </w:r>
+    </w:p>
+    <w:p>
+      <w:r>
+        <w:rPr>
+          <w:noProof/>
+        </w:rPr>
+        <w:drawing>
+          <wp:inline distT="0" distB="0" distL="0" distR="0" wp14:anchorId="4D791394" wp14:editId="4DEE083B">
+            <wp:extent cx="2341418" cy="1167728"/>
+            <wp:effectExtent l="0" t="0" r="1905" b="0"/>
+            <wp:docPr id="590314878" name="Picture 103"/>
+            <wp:cNvGraphicFramePr>
+              <a:graphicFrameLocks xmlns:a="http://schemas.openxmlformats.org/drawingml/2006/main" noChangeAspect="1"/>
+            </wp:cNvGraphicFramePr>
+            <a:graphic xmlns:a="http://schemas.openxmlformats.org/drawingml/2006/main">
+              <a:graphicData uri="http://schemas.openxmlformats.org/drawingml/2006/picture">
+                <pic:pic xmlns:pic="http://schemas.openxmlformats.org/drawingml/2006/picture">
+                  <pic:nvPicPr>
+                    <pic:cNvPr id="0" name="Picture 7"/>
+                    <pic:cNvPicPr>
+                      <a:picLocks noChangeAspect="1" noChangeArrowheads="1"/>
+                    </pic:cNvPicPr>
+                  </pic:nvPicPr>
+                  <pic:blipFill>
+                    <a:blip r:embed="rId36">
+                      <a:extLst>
+                        <a:ext uri="{28A0092B-C50C-407E-A947-70E740481C1C}">
+                          <a14:useLocalDpi xmlns:a14="http://schemas.microsoft.com/office/drawing/2010/main" val="0"/>
+                        </a:ext>
+                      </a:extLst>
+                    </a:blip>
+                    <a:srcRect/>
+                    <a:stretch>
+                      <a:fillRect/>
+                    </a:stretch>
+                  </pic:blipFill>
+                  <pic:spPr bwMode="auto">
+                    <a:xfrm>
+                      <a:off x="0" y="0"/>
+                      <a:ext cx="2365907" cy="1179941"/>
+                    </a:xfrm>
+                    <a:prstGeom prst="rect">
+                      <a:avLst/>
+                    </a:prstGeom>
+                    <a:noFill/>
+                    <a:ln>
+                      <a:noFill/>
+                    </a:ln>
+                  </pic:spPr>
+                </pic:pic>
+              </a:graphicData>
+            </a:graphic>
+          </wp:inline>
+        </w:drawing>
+      </w:r>
+      <w:r>
+        <w:rPr>
+          <w:noProof/>
+        </w:rPr>
+        <w:drawing>
+          <wp:inline distT="0" distB="0" distL="0" distR="0" wp14:anchorId="07913F83" wp14:editId="219E5398">
+            <wp:extent cx="2251364" cy="1122816"/>
+            <wp:effectExtent l="0" t="0" r="0" b="1270"/>
+            <wp:docPr id="1259823028" name="Picture 105"/>
+            <wp:cNvGraphicFramePr>
+              <a:graphicFrameLocks xmlns:a="http://schemas.openxmlformats.org/drawingml/2006/main" noChangeAspect="1"/>
+            </wp:cNvGraphicFramePr>
+            <a:graphic xmlns:a="http://schemas.openxmlformats.org/drawingml/2006/main">
+              <a:graphicData uri="http://schemas.openxmlformats.org/drawingml/2006/picture">
+                <pic:pic xmlns:pic="http://schemas.openxmlformats.org/drawingml/2006/picture">
+                  <pic:nvPicPr>
+                    <pic:cNvPr id="0" name="Picture 9"/>
+                    <pic:cNvPicPr>
+                      <a:picLocks noChangeAspect="1" noChangeArrowheads="1"/>
+                    </pic:cNvPicPr>
+                  </pic:nvPicPr>
+                  <pic:blipFill>
+                    <a:blip r:embed="rId37">
+                      <a:extLst>
+                        <a:ext uri="{28A0092B-C50C-407E-A947-70E740481C1C}">
+                          <a14:useLocalDpi xmlns:a14="http://schemas.microsoft.com/office/drawing/2010/main" val="0"/>
+                        </a:ext>
+                      </a:extLst>
+                    </a:blip>
+                    <a:srcRect/>
+                    <a:stretch>
+                      <a:fillRect/>
+                    </a:stretch>
+                  </pic:blipFill>
+                  <pic:spPr bwMode="auto">
+                    <a:xfrm>
+                      <a:off x="0" y="0"/>
+                      <a:ext cx="2286548" cy="1140363"/>
+                    </a:xfrm>
+                    <a:prstGeom prst="rect">
+                      <a:avLst/>
+                    </a:prstGeom>
+                    <a:noFill/>
+                    <a:ln>
+                      <a:noFill/>
+                    </a:ln>
+                  </pic:spPr>
+                </pic:pic>
+              </a:graphicData>
+            </a:graphic>
+          </wp:inline>
+        </w:drawing>
+      </w:r>
+    </w:p>
+    <w:p>
+      <w:r>
+        <w:t>With a cranial elastance of 5 x 10</w:t>
+      </w:r>
+      <w:r>
+        <w:rPr>
+          <w:vertAlign w:val="superscript"/>
+        </w:rPr>
+        <w:t>6</w:t>
+      </w:r>
+      <w:r>
+        <w:t xml:space="preserve"> a two-state </w:t>
+      </w:r>
+      <w:r>
+        <w:t xml:space="preserve">time behavior becomes apparent, where the end-vessel </w:t>
+      </w:r>
+      <w:r>
+        <w:t>segment is compressed and the vessel becomes inflated.</w:t>
+      </w:r>
+    </w:p>
+    <w:p>
+      <w:r>
+        <w:rPr>
+          <w:noProof/>
+        </w:rPr>
+        <w:drawing>
+          <wp:inline distT="0" distB="0" distL="0" distR="0" wp14:anchorId="30F6F191" wp14:editId="6264309C">
+            <wp:extent cx="2438400" cy="1216096"/>
+            <wp:effectExtent l="0" t="0" r="0" b="3175"/>
+            <wp:docPr id="1575830441" name="Picture 106"/>
+            <wp:cNvGraphicFramePr>
+              <a:graphicFrameLocks xmlns:a="http://schemas.openxmlformats.org/drawingml/2006/main" noChangeAspect="1"/>
+            </wp:cNvGraphicFramePr>
+            <a:graphic xmlns:a="http://schemas.openxmlformats.org/drawingml/2006/main">
+              <a:graphicData uri="http://schemas.openxmlformats.org/drawingml/2006/picture">
+                <pic:pic xmlns:pic="http://schemas.openxmlformats.org/drawingml/2006/picture">
+                  <pic:nvPicPr>
+                    <pic:cNvPr id="0" name="Picture 10"/>
+                    <pic:cNvPicPr>
+                      <a:picLocks noChangeAspect="1" noChangeArrowheads="1"/>
+                    </pic:cNvPicPr>
+                  </pic:nvPicPr>
+                  <pic:blipFill>
+                    <a:blip r:embed="rId38">
+                      <a:extLst>
+                        <a:ext uri="{28A0092B-C50C-407E-A947-70E740481C1C}">
+                          <a14:useLocalDpi xmlns:a14="http://schemas.microsoft.com/office/drawing/2010/main" val="0"/>
+                        </a:ext>
+                      </a:extLst>
+                    </a:blip>
+                    <a:srcRect/>
+                    <a:stretch>
+                      <a:fillRect/>
+                    </a:stretch>
+                  </pic:blipFill>
+                  <pic:spPr bwMode="auto">
+                    <a:xfrm>
+                      <a:off x="0" y="0"/>
+                      <a:ext cx="2454688" cy="1224219"/>
+                    </a:xfrm>
+                    <a:prstGeom prst="rect">
+                      <a:avLst/>
+                    </a:prstGeom>
+                    <a:noFill/>
+                    <a:ln>
+                      <a:noFill/>
+                    </a:ln>
+                  </pic:spPr>
+                </pic:pic>
+              </a:graphicData>
+            </a:graphic>
+          </wp:inline>
+        </w:drawing>
+      </w:r>
+      <w:r>
+        <w:t xml:space="preserve"> </w:t>
+      </w:r>
+      <w:r>
+        <w:rPr>
+          <w:noProof/>
+        </w:rPr>
+        <w:drawing>
+          <wp:inline distT="0" distB="0" distL="0" distR="0" wp14:anchorId="225FB0DA" wp14:editId="65823935">
+            <wp:extent cx="2826327" cy="1409565"/>
+            <wp:effectExtent l="0" t="0" r="0" b="635"/>
+            <wp:docPr id="713626380" name="Picture 108"/>
+            <wp:cNvGraphicFramePr>
+              <a:graphicFrameLocks xmlns:a="http://schemas.openxmlformats.org/drawingml/2006/main" noChangeAspect="1"/>
+            </wp:cNvGraphicFramePr>
+            <a:graphic xmlns:a="http://schemas.openxmlformats.org/drawingml/2006/main">
+              <a:graphicData uri="http://schemas.openxmlformats.org/drawingml/2006/picture">
+                <pic:pic xmlns:pic="http://schemas.openxmlformats.org/drawingml/2006/picture">
+                  <pic:nvPicPr>
+                    <pic:cNvPr id="0" name="Picture 12"/>
+                    <pic:cNvPicPr>
+                      <a:picLocks noChangeAspect="1" noChangeArrowheads="1"/>
+                    </pic:cNvPicPr>
+                  </pic:nvPicPr>
+                  <pic:blipFill>
+                    <a:blip r:embed="rId39">
+                      <a:extLst>
+                        <a:ext uri="{28A0092B-C50C-407E-A947-70E740481C1C}">
+                          <a14:useLocalDpi xmlns:a14="http://schemas.microsoft.com/office/drawing/2010/main" val="0"/>
+                        </a:ext>
+                      </a:extLst>
+                    </a:blip>
+                    <a:srcRect/>
+                    <a:stretch>
+                      <a:fillRect/>
+                    </a:stretch>
+                  </pic:blipFill>
+                  <pic:spPr bwMode="auto">
+                    <a:xfrm>
+                      <a:off x="0" y="0"/>
+                      <a:ext cx="2838577" cy="1415674"/>
+                    </a:xfrm>
+                    <a:prstGeom prst="rect">
+                      <a:avLst/>
+                    </a:prstGeom>
+                    <a:noFill/>
+                    <a:ln>
+                      <a:noFill/>
+                    </a:ln>
+                  </pic:spPr>
+                </pic:pic>
+              </a:graphicData>
+            </a:graphic>
+          </wp:inline>
+        </w:drawing>
+      </w:r>
+    </w:p>
+    <w:p>
+      <w:r>
+        <w:rPr>
+          <w:noProof/>
+        </w:rPr>
+        <w:drawing>
+          <wp:inline distT="0" distB="0" distL="0" distR="0" wp14:anchorId="72F2AF79" wp14:editId="4CCC0EBA">
+            <wp:extent cx="2396214" cy="1424132"/>
+            <wp:effectExtent l="0" t="0" r="4445" b="5080"/>
+            <wp:docPr id="690322968" name="Picture 107"/>
+            <wp:cNvGraphicFramePr>
+              <a:graphicFrameLocks xmlns:a="http://schemas.openxmlformats.org/drawingml/2006/main" noChangeAspect="1"/>
+            </wp:cNvGraphicFramePr>
+            <a:graphic xmlns:a="http://schemas.openxmlformats.org/drawingml/2006/main">
+              <a:graphicData uri="http://schemas.openxmlformats.org/drawingml/2006/picture">
+                <pic:pic xmlns:pic="http://schemas.openxmlformats.org/drawingml/2006/picture">
+                  <pic:nvPicPr>
+                    <pic:cNvPr id="0" name="Picture 11"/>
+                    <pic:cNvPicPr>
+                      <a:picLocks noChangeAspect="1" noChangeArrowheads="1"/>
+                    </pic:cNvPicPr>
+                  </pic:nvPicPr>
+                  <pic:blipFill>
+                    <a:blip r:embed="rId40">
+                      <a:extLst>
+                        <a:ext uri="{28A0092B-C50C-407E-A947-70E740481C1C}">
+                          <a14:useLocalDpi xmlns:a14="http://schemas.microsoft.com/office/drawing/2010/main" val="0"/>
+                        </a:ext>
+                      </a:extLst>
+                    </a:blip>
+                    <a:srcRect/>
+                    <a:stretch>
+                      <a:fillRect/>
+                    </a:stretch>
+                  </pic:blipFill>
+                  <pic:spPr bwMode="auto">
+                    <a:xfrm>
+                      <a:off x="0" y="0"/>
+                      <a:ext cx="2431765" cy="1445261"/>
+                    </a:xfrm>
+                    <a:prstGeom prst="rect">
+                      <a:avLst/>
+                    </a:prstGeom>
+                    <a:noFill/>
+                    <a:ln>
+                      <a:noFill/>
+                    </a:ln>
+                  </pic:spPr>
+                </pic:pic>
+              </a:graphicData>
+            </a:graphic>
+          </wp:inline>
+        </w:drawing>
+      </w:r>
+      <w:r>
+        <w:t xml:space="preserve"> </w:t>
+      </w:r>
+      <w:r>
+        <w:rPr>
+          <w:noProof/>
+        </w:rPr>
+        <w:drawing>
+          <wp:inline distT="0" distB="0" distL="0" distR="0" wp14:anchorId="51513E22" wp14:editId="24E890B7">
+            <wp:extent cx="2819400" cy="1406109"/>
+            <wp:effectExtent l="0" t="0" r="0" b="3810"/>
+            <wp:docPr id="1599249425" name="Picture 110"/>
+            <wp:cNvGraphicFramePr>
+              <a:graphicFrameLocks xmlns:a="http://schemas.openxmlformats.org/drawingml/2006/main" noChangeAspect="1"/>
+            </wp:cNvGraphicFramePr>
+            <a:graphic xmlns:a="http://schemas.openxmlformats.org/drawingml/2006/main">
+              <a:graphicData uri="http://schemas.openxmlformats.org/drawingml/2006/picture">
+                <pic:pic xmlns:pic="http://schemas.openxmlformats.org/drawingml/2006/picture">
+                  <pic:nvPicPr>
+                    <pic:cNvPr id="0" name="Picture 14"/>
+                    <pic:cNvPicPr>
+                      <a:picLocks noChangeAspect="1" noChangeArrowheads="1"/>
+                    </pic:cNvPicPr>
+                  </pic:nvPicPr>
+                  <pic:blipFill>
+                    <a:blip r:embed="rId41">
+                      <a:extLst>
+                        <a:ext uri="{28A0092B-C50C-407E-A947-70E740481C1C}">
+                          <a14:useLocalDpi xmlns:a14="http://schemas.microsoft.com/office/drawing/2010/main" val="0"/>
+                        </a:ext>
+                      </a:extLst>
+                    </a:blip>
+                    <a:srcRect/>
+                    <a:stretch>
+                      <a:fillRect/>
+                    </a:stretch>
+                  </pic:blipFill>
+                  <pic:spPr bwMode="auto">
+                    <a:xfrm>
+                      <a:off x="0" y="0"/>
+                      <a:ext cx="2851806" cy="1422271"/>
+                    </a:xfrm>
+                    <a:prstGeom prst="rect">
+                      <a:avLst/>
+                    </a:prstGeom>
+                    <a:noFill/>
+                    <a:ln>
+                      <a:noFill/>
+                    </a:ln>
+                  </pic:spPr>
+                </pic:pic>
+              </a:graphicData>
+            </a:graphic>
+          </wp:inline>
+        </w:drawing>
       </w:r>
     </w:p>
     <w:p/>
     <w:p>
       <w:r>
-        <w:t>Observations:</w:t>
+        <w:t>With a cranial elas</w:t>
+      </w:r>
+      <w:r>
+        <w:t>t</w:t>
+      </w:r>
+      <w:r>
+        <w:t xml:space="preserve">ance of </w:t>
+      </w:r>
+      <w:r>
+        <w:t>10</w:t>
+      </w:r>
+      <w:r>
+        <w:rPr>
+          <w:vertAlign w:val="superscript"/>
+        </w:rPr>
+        <w:t>7</w:t>
+      </w:r>
+      <w:r>
+        <w:rPr>
+          <w:vertAlign w:val="superscript"/>
+        </w:rPr>
+        <w:t xml:space="preserve">  </w:t>
+      </w:r>
+      <w:r>
+        <w:t>P</w:t>
+      </w:r>
+      <w:r>
+        <w:t>a</w:t>
+      </w:r>
+      <w:r>
+        <w:t>/</w:t>
+      </w:r>
+      <w:r>
+        <w:t>m the two-state result</w:t>
+      </w:r>
+      <w:r>
+        <w:t xml:space="preserve"> seems more pronounced.</w:t>
       </w:r>
     </w:p>
     <w:p>
       <w:r>
-        <w:t xml:space="preserve">Formulating the model in terms of vessel segment volumes seems like a promising way to develop a larger-scale model of a vascular </w:t>
-      </w:r>
-      <w:r>
-        <w:t xml:space="preserve">system.  The model was numerically stable in Euler forward time stepping so long as the </w:t>
-      </w:r>
-      <w:r>
-        <w:t xml:space="preserve">time step was small enough.  More complex time stepping methods (such as Euler backward) may be </w:t>
-      </w:r>
-      <w:proofErr w:type="spellStart"/>
-      <w:proofErr w:type="gramStart"/>
-      <w:r>
-        <w:t>mode</w:t>
-      </w:r>
-      <w:proofErr w:type="spellEnd"/>
-      <w:proofErr w:type="gramEnd"/>
-      <w:r>
-        <w:t xml:space="preserve"> </w:t>
-      </w:r>
-      <w:r>
-        <w:t>efficient.</w:t>
+        <w:rPr>
+          <w:noProof/>
+        </w:rPr>
+        <w:drawing>
+          <wp:inline distT="0" distB="0" distL="0" distR="0" wp14:anchorId="06DD8D0E" wp14:editId="4F7CCE98">
+            <wp:extent cx="2216727" cy="1105542"/>
+            <wp:effectExtent l="0" t="0" r="0" b="0"/>
+            <wp:docPr id="851420157" name="Picture 113"/>
+            <wp:cNvGraphicFramePr>
+              <a:graphicFrameLocks xmlns:a="http://schemas.openxmlformats.org/drawingml/2006/main" noChangeAspect="1"/>
+            </wp:cNvGraphicFramePr>
+            <a:graphic xmlns:a="http://schemas.openxmlformats.org/drawingml/2006/main">
+              <a:graphicData uri="http://schemas.openxmlformats.org/drawingml/2006/picture">
+                <pic:pic xmlns:pic="http://schemas.openxmlformats.org/drawingml/2006/picture">
+                  <pic:nvPicPr>
+                    <pic:cNvPr id="0" name="Picture 17"/>
+                    <pic:cNvPicPr>
+                      <a:picLocks noChangeAspect="1" noChangeArrowheads="1"/>
+                    </pic:cNvPicPr>
+                  </pic:nvPicPr>
+                  <pic:blipFill>
+                    <a:blip r:embed="rId42">
+                      <a:extLst>
+                        <a:ext uri="{28A0092B-C50C-407E-A947-70E740481C1C}">
+                          <a14:useLocalDpi xmlns:a14="http://schemas.microsoft.com/office/drawing/2010/main" val="0"/>
+                        </a:ext>
+                      </a:extLst>
+                    </a:blip>
+                    <a:srcRect/>
+                    <a:stretch>
+                      <a:fillRect/>
+                    </a:stretch>
+                  </pic:blipFill>
+                  <pic:spPr bwMode="auto">
+                    <a:xfrm>
+                      <a:off x="0" y="0"/>
+                      <a:ext cx="2230135" cy="1112229"/>
+                    </a:xfrm>
+                    <a:prstGeom prst="rect">
+                      <a:avLst/>
+                    </a:prstGeom>
+                    <a:noFill/>
+                    <a:ln>
+                      <a:noFill/>
+                    </a:ln>
+                  </pic:spPr>
+                </pic:pic>
+              </a:graphicData>
+            </a:graphic>
+          </wp:inline>
+        </w:drawing>
+      </w:r>
+      <w:r>
+        <w:rPr>
+          <w:noProof/>
+        </w:rPr>
+        <w:drawing>
+          <wp:inline distT="0" distB="0" distL="0" distR="0" wp14:anchorId="43A3B599" wp14:editId="3FCE666C">
+            <wp:extent cx="2299855" cy="1146999"/>
+            <wp:effectExtent l="0" t="0" r="5715" b="0"/>
+            <wp:docPr id="1636828089" name="Picture 111"/>
+            <wp:cNvGraphicFramePr>
+              <a:graphicFrameLocks xmlns:a="http://schemas.openxmlformats.org/drawingml/2006/main" noChangeAspect="1"/>
+            </wp:cNvGraphicFramePr>
+            <a:graphic xmlns:a="http://schemas.openxmlformats.org/drawingml/2006/main">
+              <a:graphicData uri="http://schemas.openxmlformats.org/drawingml/2006/picture">
+                <pic:pic xmlns:pic="http://schemas.openxmlformats.org/drawingml/2006/picture">
+                  <pic:nvPicPr>
+                    <pic:cNvPr id="0" name="Picture 15"/>
+                    <pic:cNvPicPr>
+                      <a:picLocks noChangeAspect="1" noChangeArrowheads="1"/>
+                    </pic:cNvPicPr>
+                  </pic:nvPicPr>
+                  <pic:blipFill>
+                    <a:blip r:embed="rId43">
+                      <a:extLst>
+                        <a:ext uri="{28A0092B-C50C-407E-A947-70E740481C1C}">
+                          <a14:useLocalDpi xmlns:a14="http://schemas.microsoft.com/office/drawing/2010/main" val="0"/>
+                        </a:ext>
+                      </a:extLst>
+                    </a:blip>
+                    <a:srcRect/>
+                    <a:stretch>
+                      <a:fillRect/>
+                    </a:stretch>
+                  </pic:blipFill>
+                  <pic:spPr bwMode="auto">
+                    <a:xfrm>
+                      <a:off x="0" y="0"/>
+                      <a:ext cx="2311067" cy="1152590"/>
+                    </a:xfrm>
+                    <a:prstGeom prst="rect">
+                      <a:avLst/>
+                    </a:prstGeom>
+                    <a:noFill/>
+                    <a:ln>
+                      <a:noFill/>
+                    </a:ln>
+                  </pic:spPr>
+                </pic:pic>
+              </a:graphicData>
+            </a:graphic>
+          </wp:inline>
+        </w:drawing>
       </w:r>
     </w:p>
     <w:p>
       <w:r>
-        <w:t xml:space="preserve">The capacitance of the cranium was taken as large </w:t>
-      </w:r>
-      <w:proofErr w:type="gramStart"/>
-      <w:r>
-        <w:t xml:space="preserve">( </w:t>
-      </w:r>
-      <w:r>
-        <w:t>the</w:t>
-      </w:r>
-      <w:proofErr w:type="gramEnd"/>
-      <w:r>
-        <w:t xml:space="preserve"> elastance was low) so </w:t>
+        <w:rPr>
+          <w:noProof/>
+        </w:rPr>
+        <w:drawing>
+          <wp:inline distT="0" distB="0" distL="0" distR="0" wp14:anchorId="35E1EA75" wp14:editId="3D6CF9B4">
+            <wp:extent cx="2225071" cy="1322417"/>
+            <wp:effectExtent l="0" t="0" r="3810" b="0"/>
+            <wp:docPr id="1170652325" name="Picture 114"/>
+            <wp:cNvGraphicFramePr>
+              <a:graphicFrameLocks xmlns:a="http://schemas.openxmlformats.org/drawingml/2006/main" noChangeAspect="1"/>
+            </wp:cNvGraphicFramePr>
+            <a:graphic xmlns:a="http://schemas.openxmlformats.org/drawingml/2006/main">
+              <a:graphicData uri="http://schemas.openxmlformats.org/drawingml/2006/picture">
+                <pic:pic xmlns:pic="http://schemas.openxmlformats.org/drawingml/2006/picture">
+                  <pic:nvPicPr>
+                    <pic:cNvPr id="0" name="Picture 18"/>
+                    <pic:cNvPicPr>
+                      <a:picLocks noChangeAspect="1" noChangeArrowheads="1"/>
+                    </pic:cNvPicPr>
+                  </pic:nvPicPr>
+                  <pic:blipFill>
+                    <a:blip r:embed="rId44">
+                      <a:extLst>
+                        <a:ext uri="{28A0092B-C50C-407E-A947-70E740481C1C}">
+                          <a14:useLocalDpi xmlns:a14="http://schemas.microsoft.com/office/drawing/2010/main" val="0"/>
+                        </a:ext>
+                      </a:extLst>
+                    </a:blip>
+                    <a:srcRect/>
+                    <a:stretch>
+                      <a:fillRect/>
+                    </a:stretch>
+                  </pic:blipFill>
+                  <pic:spPr bwMode="auto">
+                    <a:xfrm>
+                      <a:off x="0" y="0"/>
+                      <a:ext cx="2248544" cy="1336368"/>
+                    </a:xfrm>
+                    <a:prstGeom prst="rect">
+                      <a:avLst/>
+                    </a:prstGeom>
+                    <a:noFill/>
+                    <a:ln>
+                      <a:noFill/>
+                    </a:ln>
+                  </pic:spPr>
+                </pic:pic>
+              </a:graphicData>
+            </a:graphic>
+          </wp:inline>
+        </w:drawing>
+      </w:r>
+      <w:r>
+        <w:rPr>
+          <w:noProof/>
+        </w:rPr>
+        <w:drawing>
+          <wp:inline distT="0" distB="0" distL="0" distR="0" wp14:anchorId="17135A53" wp14:editId="7965D8E7">
+            <wp:extent cx="2357008" cy="1402369"/>
+            <wp:effectExtent l="0" t="0" r="5715" b="7620"/>
+            <wp:docPr id="2080468981" name="Picture 112"/>
+            <wp:cNvGraphicFramePr>
+              <a:graphicFrameLocks xmlns:a="http://schemas.openxmlformats.org/drawingml/2006/main" noChangeAspect="1"/>
+            </wp:cNvGraphicFramePr>
+            <a:graphic xmlns:a="http://schemas.openxmlformats.org/drawingml/2006/main">
+              <a:graphicData uri="http://schemas.openxmlformats.org/drawingml/2006/picture">
+                <pic:pic xmlns:pic="http://schemas.openxmlformats.org/drawingml/2006/picture">
+                  <pic:nvPicPr>
+                    <pic:cNvPr id="0" name="Picture 16"/>
+                    <pic:cNvPicPr>
+                      <a:picLocks noChangeAspect="1" noChangeArrowheads="1"/>
+                    </pic:cNvPicPr>
+                  </pic:nvPicPr>
+                  <pic:blipFill>
+                    <a:blip r:embed="rId45">
+                      <a:extLst>
+                        <a:ext uri="{28A0092B-C50C-407E-A947-70E740481C1C}">
+                          <a14:useLocalDpi xmlns:a14="http://schemas.microsoft.com/office/drawing/2010/main" val="0"/>
+                        </a:ext>
+                      </a:extLst>
+                    </a:blip>
+                    <a:srcRect/>
+                    <a:stretch>
+                      <a:fillRect/>
+                    </a:stretch>
+                  </pic:blipFill>
+                  <pic:spPr bwMode="auto">
+                    <a:xfrm>
+                      <a:off x="0" y="0"/>
+                      <a:ext cx="2376555" cy="1413999"/>
+                    </a:xfrm>
+                    <a:prstGeom prst="rect">
+                      <a:avLst/>
+                    </a:prstGeom>
+                    <a:noFill/>
+                    <a:ln>
+                      <a:noFill/>
+                    </a:ln>
+                  </pic:spPr>
+                </pic:pic>
+              </a:graphicData>
+            </a:graphic>
+          </wp:inline>
+        </w:drawing>
+      </w:r>
+    </w:p>
+    <w:p/>
+    <w:p>
+      <w:r>
+        <w:t>Observations:</w:t>
+      </w:r>
+    </w:p>
+    <w:p>
+      <w:r>
+        <w:t xml:space="preserve">Formulating the model in terms of vessel segment volumes seems like a promising way to develop a larger-scale model of a vascular </w:t>
+      </w:r>
+      <w:r>
+        <w:t xml:space="preserve">system.  The model was numerically stable in Euler forward time stepping so long as the </w:t>
+      </w:r>
+      <w:r>
+        <w:t xml:space="preserve">time step was small enough.  More complex time stepping methods (such as Euler backward) may be mode </w:t>
+      </w:r>
+      <w:r>
+        <w:t>efficient.</w:t>
+      </w:r>
+    </w:p>
+    <w:p>
+      <w:r>
+        <w:t>The capacitance of the cranium was taken as large (</w:t>
+      </w:r>
+      <w:r>
+        <w:t xml:space="preserve">the elastance was low) so </w:t>
       </w:r>
       <w:r>
         <w:t>the interaction of the expanding (or contracting) arteries was not very large.  The effects on vascular segm</w:t>
@@ -11607,7 +12744,6 @@
                 <w:sz w:val="20"/>
                 <w:szCs w:val="20"/>
               </w:rPr>
-              <w:lastRenderedPageBreak/>
               <w:t>L</w:t>
             </w:r>
             <w:r>
@@ -11709,6 +12845,7 @@
                 <w:sz w:val="20"/>
                 <w:szCs w:val="20"/>
               </w:rPr>
+              <w:lastRenderedPageBreak/>
               <w:t>Pressure-volume parameters</w:t>
             </w:r>
           </w:p>
@@ -12281,33 +13418,13 @@
                 <w:szCs w:val="20"/>
               </w:rPr>
             </w:pPr>
-            <w:proofErr w:type="spellStart"/>
-            <w:proofErr w:type="gramStart"/>
             <w:r>
               <w:rPr>
                 <w:rFonts w:ascii="Arial" w:eastAsia="Times New Roman" w:hAnsi="Arial" w:cs="Arial"/>
                 <w:sz w:val="20"/>
                 <w:szCs w:val="20"/>
               </w:rPr>
-              <w:t>Vmin</w:t>
-            </w:r>
-            <w:proofErr w:type="spellEnd"/>
-            <w:r>
-              <w:rPr>
-                <w:rFonts w:ascii="Arial" w:eastAsia="Times New Roman" w:hAnsi="Arial" w:cs="Arial"/>
-                <w:sz w:val="20"/>
-                <w:szCs w:val="20"/>
-              </w:rPr>
-              <w:t>(</w:t>
-            </w:r>
-            <w:proofErr w:type="gramEnd"/>
-            <w:r>
-              <w:rPr>
-                <w:rFonts w:ascii="Arial" w:eastAsia="Times New Roman" w:hAnsi="Arial" w:cs="Arial"/>
-                <w:sz w:val="20"/>
-                <w:szCs w:val="20"/>
-              </w:rPr>
-              <w:t>%)</w:t>
+              <w:t>Vmin(%)</w:t>
             </w:r>
           </w:p>
         </w:tc>
@@ -12591,23 +13708,13 @@
                 <w:szCs w:val="20"/>
               </w:rPr>
             </w:pPr>
-            <w:proofErr w:type="spellStart"/>
             <w:r>
               <w:rPr>
                 <w:rFonts w:ascii="Arial" w:eastAsia="Times New Roman" w:hAnsi="Arial" w:cs="Arial"/>
                 <w:sz w:val="20"/>
                 <w:szCs w:val="20"/>
               </w:rPr>
-              <w:t>Sca</w:t>
-            </w:r>
-            <w:proofErr w:type="spellEnd"/>
-            <w:r>
-              <w:rPr>
-                <w:rFonts w:ascii="Arial" w:eastAsia="Times New Roman" w:hAnsi="Arial" w:cs="Arial"/>
-                <w:sz w:val="20"/>
-                <w:szCs w:val="20"/>
-              </w:rPr>
-              <w:t xml:space="preserve"> (1/R)</w:t>
+              <w:t>Sca (1/R)</w:t>
             </w:r>
           </w:p>
         </w:tc>
@@ -12711,7 +13818,6 @@
                 <w:szCs w:val="20"/>
               </w:rPr>
             </w:pPr>
-            <w:proofErr w:type="spellStart"/>
             <w:r>
               <w:rPr>
                 <w:rFonts w:ascii="Arial" w:eastAsia="Times New Roman" w:hAnsi="Arial" w:cs="Arial"/>
@@ -12720,7 +13826,6 @@
               </w:rPr>
               <w:t>Sra</w:t>
             </w:r>
-            <w:proofErr w:type="spellEnd"/>
           </w:p>
         </w:tc>
         <w:tc>
@@ -13011,7 +14116,6 @@
                 <w:szCs w:val="20"/>
               </w:rPr>
             </w:pPr>
-            <w:proofErr w:type="spellStart"/>
             <w:r>
               <w:rPr>
                 <w:rFonts w:ascii="Arial" w:eastAsia="Times New Roman" w:hAnsi="Arial" w:cs="Arial"/>
@@ -13020,7 +14124,6 @@
               </w:rPr>
               <w:t>Vao</w:t>
             </w:r>
-            <w:proofErr w:type="spellEnd"/>
           </w:p>
         </w:tc>
         <w:tc>
@@ -13420,7 +14523,6 @@
                 <w:szCs w:val="20"/>
               </w:rPr>
             </w:pPr>
-            <w:proofErr w:type="spellStart"/>
             <w:r>
               <w:rPr>
                 <w:rFonts w:ascii="Arial" w:eastAsia="Times New Roman" w:hAnsi="Arial" w:cs="Arial"/>
@@ -13429,7 +14531,6 @@
               </w:rPr>
               <w:t>Qcsf</w:t>
             </w:r>
-            <w:proofErr w:type="spellEnd"/>
           </w:p>
         </w:tc>
         <w:tc>
@@ -13532,7 +14633,6 @@
                 <w:szCs w:val="20"/>
               </w:rPr>
             </w:pPr>
-            <w:proofErr w:type="spellStart"/>
             <w:r>
               <w:rPr>
                 <w:rFonts w:ascii="Arial" w:eastAsia="Times New Roman" w:hAnsi="Arial" w:cs="Arial"/>
@@ -13541,7 +14641,6 @@
               </w:rPr>
               <w:t>Qcap</w:t>
             </w:r>
-            <w:proofErr w:type="spellEnd"/>
           </w:p>
         </w:tc>
         <w:tc>
@@ -14064,7 +15163,6 @@
                 <w:szCs w:val="20"/>
               </w:rPr>
             </w:pPr>
-            <w:proofErr w:type="spellStart"/>
             <w:r>
               <w:rPr>
                 <w:rFonts w:ascii="Arial" w:eastAsia="Times New Roman" w:hAnsi="Arial" w:cs="Arial"/>
@@ -14073,7 +15171,6 @@
               </w:rPr>
               <w:t>Vco</w:t>
             </w:r>
-            <w:proofErr w:type="spellEnd"/>
           </w:p>
         </w:tc>
         <w:tc>
@@ -14473,7 +15570,6 @@
                 <w:szCs w:val="20"/>
               </w:rPr>
             </w:pPr>
-            <w:proofErr w:type="spellStart"/>
             <w:r>
               <w:rPr>
                 <w:rFonts w:ascii="Arial" w:eastAsia="Times New Roman" w:hAnsi="Arial" w:cs="Arial"/>
@@ -14482,7 +15578,6 @@
               </w:rPr>
               <w:t>Scr</w:t>
             </w:r>
-            <w:proofErr w:type="spellEnd"/>
           </w:p>
         </w:tc>
         <w:tc>
@@ -14578,7 +15673,7 @@
         <v:path o:extrusionok="f" gradientshapeok="t" o:connecttype="rect"/>
         <o:lock v:ext="edit" aspectratio="t"/>
       </v:shapetype>
-      <v:shape id="_x0000_i1026" type="#_x0000_t75" style="width:146.2pt;height:54pt;flip:x;visibility:visible;mso-wrap-style:square" o:bullet="t">
+      <v:shape id="_x0000_i1151" type="#_x0000_t75" style="width:146.2pt;height:54pt;flip:x;visibility:visible;mso-wrap-style:square" o:bullet="t">
         <v:imagedata r:id="rId1" o:title=""/>
       </v:shape>
     </w:pict>

</xml_diff>